<commit_message>
fix a few typos throughout the manuscript
</commit_message>
<xml_diff>
--- a/Manuscript/need_appendix.docx
+++ b/Manuscript/need_appendix.docx
@@ -10,26 +10,48 @@
       <w:r>
         <w:t>Technical Appendix</w:t>
       </w:r>
+      <w:r>
+        <w:t xml:space="preserve"> for “The Politics of Need”</w:t>
+      </w:r>
     </w:p>
     <w:p>
       <w:pPr>
-        <w:pStyle w:val="AppendixHeading1"/>
-      </w:pPr>
-      <w:r>
-        <w:t>Mathematical Representation of the Statistical Model</w:t>
+        <w:pStyle w:val="AppendixText"/>
+        <w:jc w:val="center"/>
+      </w:pPr>
+      <w:r>
+        <w:t xml:space="preserve">Charles </w:t>
+      </w:r>
+      <w:proofErr w:type="spellStart"/>
+      <w:r>
+        <w:t>Barrilleaux</w:t>
       </w:r>
     </w:p>
     <w:p>
       <w:pPr>
         <w:pStyle w:val="AppendixText"/>
-        <w:rPr>
-          <w:sz w:val="24"/>
-        </w:rPr>
-      </w:pPr>
-      <w:r>
-        <w:rPr>
-          <w:sz w:val="24"/>
-        </w:rPr>
+        <w:jc w:val="center"/>
+      </w:pPr>
+      <w:proofErr w:type="spellEnd"/>
+      <w:r>
+        <w:t>Carlisle Rainey</w:t>
+      </w:r>
+      <w:bookmarkStart w:id="0" w:name="_GoBack"/>
+      <w:bookmarkEnd w:id="0"/>
+    </w:p>
+    <w:p>
+      <w:pPr>
+        <w:pStyle w:val="AppendixHeading1"/>
+      </w:pPr>
+      <w:r>
+        <w:t>Mathematical Representation of the Statistical Model</w:t>
+      </w:r>
+    </w:p>
+    <w:p>
+      <w:pPr>
+        <w:pStyle w:val="AppendixText"/>
+      </w:pPr>
+      <w:r>
         <w:t xml:space="preserve">Let </w:t>
       </w:r>
       <m:oMath>
@@ -37,28 +59,33 @@
           <w:rPr>
             <w:rFonts w:ascii="Cambria Math" w:hAnsi="Cambria Math"/>
           </w:rPr>
-          <m:t>y_i</m:t>
+          <m:t>y</m:t>
+        </m:r>
+        <m:r>
+          <m:rPr>
+            <m:sty m:val="p"/>
+          </m:rPr>
+          <w:rPr>
+            <w:rFonts w:ascii="Cambria Math" w:hAnsi="Cambria Math"/>
+          </w:rPr>
+          <m:t>_</m:t>
+        </m:r>
+        <m:r>
+          <w:rPr>
+            <w:rFonts w:ascii="Cambria Math" w:hAnsi="Cambria Math"/>
+          </w:rPr>
+          <m:t>i</m:t>
         </m:r>
       </m:oMath>
       <w:r>
-        <w:rPr>
-          <w:sz w:val="24"/>
-        </w:rPr>
         <w:t xml:space="preserve"> be an indicator that equals one if the governor of state </w:t>
       </w:r>
       <w:proofErr w:type="spellStart"/>
       <w:r>
-        <w:rPr>
-          <w:i/>
-          <w:sz w:val="24"/>
-        </w:rPr>
         <w:t>i</w:t>
       </w:r>
       <w:proofErr w:type="spellEnd"/>
       <w:r>
-        <w:rPr>
-          <w:sz w:val="24"/>
-        </w:rPr>
         <w:t xml:space="preserve"> opposes the Medicaid expansion and zero otherwise. Then we model the probability of opposition as </w:t>
       </w:r>
       <m:oMath>
@@ -67,7 +94,6 @@
             <m:ctrlPr>
               <w:rPr>
                 <w:rFonts w:ascii="Cambria Math" w:hAnsi="Cambria Math"/>
-                <w:i/>
               </w:rPr>
             </m:ctrlPr>
           </m:funcPr>
@@ -88,7 +114,6 @@
                 <m:ctrlPr>
                   <w:rPr>
                     <w:rFonts w:ascii="Cambria Math" w:hAnsi="Cambria Math"/>
-                    <w:i/>
                   </w:rPr>
                 </m:ctrlPr>
               </m:dPr>
@@ -98,7 +123,6 @@
                     <m:ctrlPr>
                       <w:rPr>
                         <w:rFonts w:ascii="Cambria Math" w:hAnsi="Cambria Math"/>
-                        <w:i/>
                       </w:rPr>
                     </m:ctrlPr>
                   </m:sSubPr>
@@ -120,6 +144,9 @@
                   </m:sub>
                 </m:sSub>
                 <m:r>
+                  <m:rPr>
+                    <m:sty m:val="p"/>
+                  </m:rPr>
                   <w:rPr>
                     <w:rFonts w:ascii="Cambria Math" w:hAnsi="Cambria Math"/>
                   </w:rPr>
@@ -130,10 +157,84 @@
           </m:e>
         </m:func>
         <m:r>
+          <m:rPr>
+            <m:sty m:val="p"/>
+          </m:rPr>
           <w:rPr>
             <w:rFonts w:ascii="Cambria Math" w:hAnsi="Cambria Math"/>
           </w:rPr>
-          <m:t xml:space="preserve">= </m:t>
+          <m:t>= logi</m:t>
+        </m:r>
+        <m:sSup>
+          <m:sSupPr>
+            <m:ctrlPr>
+              <w:rPr>
+                <w:rFonts w:ascii="Cambria Math" w:hAnsi="Cambria Math"/>
+              </w:rPr>
+            </m:ctrlPr>
+          </m:sSupPr>
+          <m:e>
+            <m:r>
+              <m:rPr>
+                <m:sty m:val="p"/>
+              </m:rPr>
+              <w:rPr>
+                <w:rFonts w:ascii="Cambria Math" w:hAnsi="Cambria Math"/>
+              </w:rPr>
+              <m:t>t</m:t>
+            </m:r>
+          </m:e>
+          <m:sup>
+            <m:r>
+              <m:rPr>
+                <m:sty m:val="p"/>
+              </m:rPr>
+              <w:rPr>
+                <w:rFonts w:ascii="Cambria Math" w:hAnsi="Cambria Math"/>
+              </w:rPr>
+              <m:t>-1</m:t>
+            </m:r>
+          </m:sup>
+        </m:sSup>
+        <m:r>
+          <m:rPr>
+            <m:sty m:val="p"/>
+          </m:rPr>
+          <w:rPr>
+            <w:rFonts w:ascii="Cambria Math" w:hAnsi="Cambria Math"/>
+          </w:rPr>
+          <m:t>(</m:t>
+        </m:r>
+        <m:sSub>
+          <m:sSubPr>
+            <m:ctrlPr>
+              <w:rPr>
+                <w:rFonts w:ascii="Cambria Math" w:hAnsi="Cambria Math"/>
+              </w:rPr>
+            </m:ctrlPr>
+          </m:sSubPr>
+          <m:e>
+            <m:r>
+              <w:rPr>
+                <w:rFonts w:ascii="Cambria Math" w:hAnsi="Cambria Math"/>
+              </w:rPr>
+              <m:t>X</m:t>
+            </m:r>
+          </m:e>
+          <m:sub>
+            <m:r>
+              <w:rPr>
+                <w:rFonts w:ascii="Cambria Math" w:hAnsi="Cambria Math"/>
+              </w:rPr>
+              <m:t>i</m:t>
+            </m:r>
+          </m:sub>
+        </m:sSub>
+        <m:r>
+          <w:rPr>
+            <w:rFonts w:ascii="Cambria Math" w:hAnsi="Cambria Math"/>
+          </w:rPr>
+          <m:t>β</m:t>
         </m:r>
         <m:r>
           <m:rPr>
@@ -142,86 +243,11 @@
           <w:rPr>
             <w:rFonts w:ascii="Cambria Math" w:hAnsi="Cambria Math"/>
           </w:rPr>
-          <m:t>logi</m:t>
-        </m:r>
-        <m:sSup>
-          <m:sSupPr>
-            <m:ctrlPr>
-              <w:rPr>
-                <w:rFonts w:ascii="Cambria Math" w:hAnsi="Cambria Math"/>
-              </w:rPr>
-            </m:ctrlPr>
-          </m:sSupPr>
-          <m:e>
-            <m:r>
-              <m:rPr>
-                <m:sty m:val="p"/>
-              </m:rPr>
-              <w:rPr>
-                <w:rFonts w:ascii="Cambria Math" w:hAnsi="Cambria Math"/>
-              </w:rPr>
-              <m:t>t</m:t>
-            </m:r>
-          </m:e>
-          <m:sup>
-            <m:r>
-              <m:rPr>
-                <m:sty m:val="p"/>
-              </m:rPr>
-              <w:rPr>
-                <w:rFonts w:ascii="Cambria Math" w:hAnsi="Cambria Math"/>
-              </w:rPr>
-              <m:t>-1</m:t>
-            </m:r>
-          </m:sup>
-        </m:sSup>
-        <m:r>
-          <w:rPr>
-            <w:rFonts w:ascii="Cambria Math" w:hAnsi="Cambria Math"/>
-          </w:rPr>
-          <m:t>(</m:t>
-        </m:r>
-        <m:sSub>
-          <m:sSubPr>
-            <m:ctrlPr>
-              <w:rPr>
-                <w:rFonts w:ascii="Cambria Math" w:hAnsi="Cambria Math"/>
-                <w:i/>
-              </w:rPr>
-            </m:ctrlPr>
-          </m:sSubPr>
-          <m:e>
-            <m:r>
-              <w:rPr>
-                <w:rFonts w:ascii="Cambria Math" w:hAnsi="Cambria Math"/>
-              </w:rPr>
-              <m:t>X</m:t>
-            </m:r>
-          </m:e>
-          <m:sub>
-            <m:r>
-              <w:rPr>
-                <w:rFonts w:ascii="Cambria Math" w:hAnsi="Cambria Math"/>
-              </w:rPr>
-              <m:t>i</m:t>
-            </m:r>
-          </m:sub>
-        </m:sSub>
-        <m:r>
-          <w:rPr>
-            <w:rFonts w:ascii="Cambria Math" w:hAnsi="Cambria Math"/>
-          </w:rPr>
-          <m:t>β)</m:t>
+          <m:t>)</m:t>
         </m:r>
       </m:oMath>
       <w:r>
-        <w:t>,</w:t>
-      </w:r>
-      <w:r>
-        <w:rPr>
-          <w:sz w:val="24"/>
-        </w:rPr>
-        <w:t xml:space="preserve"> where</w:t>
+        <w:t>, where</w:t>
       </w:r>
     </w:p>
     <w:p>
@@ -235,7 +261,6 @@
               <m:ctrlPr>
                 <w:rPr>
                   <w:rFonts w:ascii="Cambria Math" w:hAnsi="Cambria Math"/>
-                  <w:i/>
                 </w:rPr>
               </m:ctrlPr>
             </m:sSubPr>
@@ -260,14 +285,22 @@
             <w:rPr>
               <w:rFonts w:ascii="Cambria Math" w:hAnsi="Cambria Math"/>
             </w:rPr>
-            <m:t>β=</m:t>
+            <m:t>β</m:t>
+          </m:r>
+          <m:r>
+            <m:rPr>
+              <m:sty m:val="p"/>
+            </m:rPr>
+            <w:rPr>
+              <w:rFonts w:ascii="Cambria Math" w:hAnsi="Cambria Math"/>
+            </w:rPr>
+            <m:t>=</m:t>
           </m:r>
           <m:sSub>
             <m:sSubPr>
               <m:ctrlPr>
                 <w:rPr>
                   <w:rFonts w:ascii="Cambria Math" w:hAnsi="Cambria Math"/>
-                  <w:i/>
                 </w:rPr>
               </m:ctrlPr>
             </m:sSubPr>
@@ -289,6 +322,9 @@
             </m:sub>
           </m:sSub>
           <m:r>
+            <m:rPr>
+              <m:sty m:val="p"/>
+            </m:rPr>
             <w:rPr>
               <w:rFonts w:ascii="Cambria Math" w:hAnsi="Cambria Math"/>
             </w:rPr>
@@ -299,7 +335,6 @@
               <m:ctrlPr>
                 <w:rPr>
                   <w:rFonts w:ascii="Cambria Math" w:hAnsi="Cambria Math"/>
-                  <w:i/>
                 </w:rPr>
               </m:ctrlPr>
             </m:sSubPr>
@@ -316,7 +351,31 @@
                 <w:rPr>
                   <w:rFonts w:ascii="Cambria Math" w:hAnsi="Cambria Math"/>
                 </w:rPr>
-                <m:t>GOP gov.</m:t>
+                <m:t>GOP</m:t>
+              </m:r>
+              <m:r>
+                <m:rPr>
+                  <m:sty m:val="p"/>
+                </m:rPr>
+                <w:rPr>
+                  <w:rFonts w:ascii="Cambria Math" w:hAnsi="Cambria Math"/>
+                </w:rPr>
+                <m:t xml:space="preserve"> </m:t>
+              </m:r>
+              <m:r>
+                <w:rPr>
+                  <w:rFonts w:ascii="Cambria Math" w:hAnsi="Cambria Math"/>
+                </w:rPr>
+                <m:t>gov</m:t>
+              </m:r>
+              <m:r>
+                <m:rPr>
+                  <m:sty m:val="p"/>
+                </m:rPr>
+                <w:rPr>
+                  <w:rFonts w:ascii="Cambria Math" w:hAnsi="Cambria Math"/>
+                </w:rPr>
+                <m:t>.</m:t>
               </m:r>
             </m:sub>
           </m:sSub>
@@ -358,6 +417,9 @@
             </m:sub>
           </m:sSub>
           <m:r>
+            <m:rPr>
+              <m:sty m:val="p"/>
+            </m:rPr>
             <w:rPr>
               <w:rFonts w:ascii="Cambria Math" w:hAnsi="Cambria Math"/>
             </w:rPr>
@@ -368,7 +430,6 @@
               <m:ctrlPr>
                 <w:rPr>
                   <w:rFonts w:ascii="Cambria Math" w:hAnsi="Cambria Math"/>
-                  <w:i/>
                 </w:rPr>
               </m:ctrlPr>
             </m:sSubPr>
@@ -424,20 +485,13 @@
             <w:rPr>
               <w:rFonts w:ascii="Cambria Math" w:hAnsi="Cambria Math"/>
             </w:rPr>
-            <m:t xml:space="preserve"> </m:t>
-          </m:r>
-          <m:r>
-            <w:rPr>
-              <w:rFonts w:ascii="Cambria Math" w:hAnsi="Cambria Math"/>
-            </w:rPr>
-            <m:t>+</m:t>
+            <m:t xml:space="preserve"> +</m:t>
           </m:r>
           <m:sSub>
             <m:sSubPr>
               <m:ctrlPr>
                 <w:rPr>
                   <w:rFonts w:ascii="Cambria Math" w:hAnsi="Cambria Math"/>
-                  <w:i/>
                 </w:rPr>
               </m:ctrlPr>
             </m:sSubPr>
@@ -454,7 +508,31 @@
                 <w:rPr>
                   <w:rFonts w:ascii="Cambria Math" w:hAnsi="Cambria Math"/>
                 </w:rPr>
-                <m:t>GOP leg.</m:t>
+                <m:t>GOP</m:t>
+              </m:r>
+              <m:r>
+                <m:rPr>
+                  <m:sty m:val="p"/>
+                </m:rPr>
+                <w:rPr>
+                  <w:rFonts w:ascii="Cambria Math" w:hAnsi="Cambria Math"/>
+                </w:rPr>
+                <m:t xml:space="preserve"> </m:t>
+              </m:r>
+              <m:r>
+                <w:rPr>
+                  <w:rFonts w:ascii="Cambria Math" w:hAnsi="Cambria Math"/>
+                </w:rPr>
+                <m:t>leg</m:t>
+              </m:r>
+              <m:r>
+                <m:rPr>
+                  <m:sty m:val="p"/>
+                </m:rPr>
+                <w:rPr>
+                  <w:rFonts w:ascii="Cambria Math" w:hAnsi="Cambria Math"/>
+                </w:rPr>
+                <m:t>.</m:t>
               </m:r>
             </m:sub>
           </m:sSub>
@@ -503,20 +581,13 @@
             <w:rPr>
               <w:rFonts w:ascii="Cambria Math" w:hAnsi="Cambria Math"/>
             </w:rPr>
-            <m:t>+</m:t>
-          </m:r>
-          <m:r>
-            <w:rPr>
-              <w:rFonts w:ascii="Cambria Math" w:hAnsi="Cambria Math"/>
-            </w:rPr>
-            <m:t xml:space="preserve"> </m:t>
+            <m:t xml:space="preserve">+ </m:t>
           </m:r>
           <m:sSub>
             <m:sSubPr>
               <m:ctrlPr>
                 <w:rPr>
                   <w:rFonts w:ascii="Cambria Math" w:hAnsi="Cambria Math"/>
-                  <w:i/>
                 </w:rPr>
               </m:ctrlPr>
             </m:sSubPr>
@@ -575,6 +646,9 @@
             </m:sub>
           </m:sSub>
           <m:r>
+            <m:rPr>
+              <m:sty m:val="p"/>
+            </m:rPr>
             <w:rPr>
               <w:rFonts w:ascii="Cambria Math" w:hAnsi="Cambria Math"/>
             </w:rPr>
@@ -585,7 +659,6 @@
               <m:ctrlPr>
                 <w:rPr>
                   <w:rFonts w:ascii="Cambria Math" w:hAnsi="Cambria Math"/>
-                  <w:i/>
                 </w:rPr>
               </m:ctrlPr>
             </m:sSubPr>
@@ -635,6 +708,9 @@
             </m:sub>
           </m:sSub>
           <m:r>
+            <m:rPr>
+              <m:sty m:val="p"/>
+            </m:rPr>
             <w:rPr>
               <w:rFonts w:ascii="Cambria Math" w:hAnsi="Cambria Math"/>
             </w:rPr>
@@ -645,7 +721,6 @@
               <m:ctrlPr>
                 <w:rPr>
                   <w:rFonts w:ascii="Cambria Math" w:hAnsi="Cambria Math"/>
-                  <w:i/>
                 </w:rPr>
               </m:ctrlPr>
             </m:sSubPr>
@@ -705,6 +780,7 @@
           </m:sSub>
           <m:r>
             <m:rPr>
+              <m:sty m:val="p"/>
               <m:brk m:alnAt="1"/>
             </m:rPr>
             <w:rPr>
@@ -717,7 +793,6 @@
               <m:ctrlPr>
                 <w:rPr>
                   <w:rFonts w:ascii="Cambria Math" w:hAnsi="Cambria Math"/>
-                  <w:i/>
                 </w:rPr>
               </m:ctrlPr>
             </m:sSubPr>
@@ -784,222 +859,79 @@
       </w:pPr>
       <w:proofErr w:type="gramStart"/>
       <w:r>
-        <w:rPr>
-          <w:sz w:val="24"/>
-        </w:rPr>
         <w:t>and</w:t>
       </w:r>
       <w:proofErr w:type="gramEnd"/>
       <w:r>
-        <w:rPr>
-          <w:sz w:val="24"/>
-        </w:rPr>
         <w:t xml:space="preserve"> </w:t>
       </w:r>
       <w:r>
-        <w:rPr>
-          <w:sz w:val="24"/>
-        </w:rPr>
         <w:t>Cauchy(2.5) priors are placed on the coefficients and a Cauchy(10) prior is placed on the intercept.</w:t>
       </w:r>
     </w:p>
     <w:p>
       <w:pPr>
         <w:pStyle w:val="AppendixText"/>
-        <w:rPr>
-          <w:sz w:val="24"/>
-        </w:rPr>
-      </w:pPr>
-      <w:r>
-        <w:rPr>
-          <w:sz w:val="24"/>
-        </w:rPr>
+      </w:pPr>
+      <w:r>
         <w:tab/>
       </w:r>
       <w:r>
-        <w:rPr>
-          <w:sz w:val="24"/>
-        </w:rPr>
-        <w:t xml:space="preserve">The variables are defined as follows: </w:t>
-      </w:r>
-      <w:r>
-        <w:rPr>
-          <w:i/>
-          <w:sz w:val="24"/>
-        </w:rPr>
-        <w:t>GOP Governor</w:t>
-      </w:r>
-      <w:r>
-        <w:rPr>
-          <w:sz w:val="24"/>
-        </w:rPr>
-        <w:t xml:space="preserve"> is an indicator that equals one if the governor is a Republican and zero if the governor is a Democrat; </w:t>
-      </w:r>
-      <w:r>
-        <w:rPr>
-          <w:i/>
-          <w:sz w:val="24"/>
-        </w:rPr>
-        <w:t>Opinion</w:t>
-      </w:r>
-      <w:r>
-        <w:rPr>
-          <w:sz w:val="24"/>
-        </w:rPr>
-        <w:t xml:space="preserve"> is an estimate of the proportion of a state’s population that has a favorable opinion o</w:t>
-      </w:r>
-      <w:r>
-        <w:rPr>
-          <w:sz w:val="24"/>
-        </w:rPr>
+        <w:t>The variables are defined as follows: GOP Governor is an indicator that equals one if the governor is a Republican and zero if the governor is a Democrat; Opinion is an estimate of the proportion of a state’s population that has a favorable opinion o</w:t>
+      </w:r>
+      <w:r>
         <w:t>f the Affordable Care act (see Section 2</w:t>
       </w:r>
       <w:r>
-        <w:rPr>
-          <w:sz w:val="24"/>
-        </w:rPr>
-        <w:t xml:space="preserve"> of this Appendix for the details); </w:t>
-      </w:r>
-      <w:r>
-        <w:rPr>
-          <w:i/>
-          <w:sz w:val="24"/>
-        </w:rPr>
-        <w:t>GOP Legislature</w:t>
-      </w:r>
-      <w:r>
-        <w:rPr>
-          <w:sz w:val="24"/>
-        </w:rPr>
-        <w:t xml:space="preserve"> is an indicator variable that equals one if Republicans control both branches of the state legislature and zero otherwise; </w:t>
-      </w:r>
-      <w:r>
-        <w:rPr>
-          <w:i/>
-        </w:rPr>
-        <w:t>Income</w:t>
-      </w:r>
-      <w:r>
-        <w:rPr>
-          <w:sz w:val="24"/>
-        </w:rPr>
-        <w:t xml:space="preserve"> is the total personal income in the state per capita; </w:t>
-      </w:r>
-      <w:r>
-        <w:rPr>
-          <w:i/>
-          <w:sz w:val="24"/>
-        </w:rPr>
-        <w:t>Percent Nonwhite</w:t>
-      </w:r>
-      <w:r>
-        <w:rPr>
-          <w:sz w:val="24"/>
-        </w:rPr>
-        <w:t xml:space="preserve"> is the fraction of the state’s population that identify as non-white Hispanic or African-American; </w:t>
-      </w:r>
-      <w:r>
-        <w:rPr>
-          <w:i/>
-          <w:sz w:val="24"/>
-        </w:rPr>
-        <w:t>Percent Metropolitan</w:t>
-      </w:r>
-      <w:r>
-        <w:rPr>
-          <w:sz w:val="24"/>
-        </w:rPr>
-        <w:t xml:space="preserve"> is the percent of the state that resides in a metropolitan area.</w:t>
-      </w:r>
-      <w:r>
-        <w:rPr>
-          <w:sz w:val="24"/>
-        </w:rPr>
+        <w:t xml:space="preserve"> of this Appendix for the details); GOP Legislature is an indicator variable that equals one if Republicans control both branches of the state legislature and zero otherwise; Income is the total personal income in the state per capita; Percent Nonwhite is the fraction of the state’s population that identify as non-white Hispanic or African-American; Percent Metropolitan is the percent of the state that resides in a metropolitan area.</w:t>
+      </w:r>
+      <w:r>
         <w:t xml:space="preserve"> </w:t>
       </w:r>
       <w:r>
-        <w:rPr>
-          <w:sz w:val="24"/>
-        </w:rPr>
         <w:t>Prior to estimation, the continuous variables are standardized by subtracting the mean and div</w:t>
       </w:r>
       <w:r>
-        <w:rPr>
-          <w:sz w:val="24"/>
-        </w:rPr>
         <w:t>iding by two standard deviations and binary variables are centered by subtracting the mean</w:t>
       </w:r>
       <w:r>
-        <w:rPr>
-          <w:sz w:val="24"/>
-        </w:rPr>
         <w:t xml:space="preserve"> (</w:t>
       </w:r>
       <w:proofErr w:type="spellStart"/>
       <w:r>
-        <w:rPr>
-          <w:sz w:val="24"/>
-        </w:rPr>
         <w:t>Gelman</w:t>
       </w:r>
       <w:proofErr w:type="spellEnd"/>
       <w:r>
-        <w:rPr>
-          <w:sz w:val="24"/>
-        </w:rPr>
         <w:t xml:space="preserve"> 2008). </w:t>
       </w:r>
     </w:p>
     <w:p>
       <w:pPr>
         <w:pStyle w:val="AppendixText"/>
-        <w:rPr>
-          <w:sz w:val="24"/>
-        </w:rPr>
-      </w:pPr>
-      <w:r>
-        <w:rPr>
-          <w:sz w:val="24"/>
-        </w:rPr>
+      </w:pPr>
+      <w:r>
         <w:tab/>
         <w:t xml:space="preserve">We place weakly informative </w:t>
       </w:r>
       <w:proofErr w:type="gramStart"/>
       <w:r>
-        <w:rPr>
-          <w:sz w:val="24"/>
-        </w:rPr>
         <w:t>Cauchy(</w:t>
       </w:r>
       <w:proofErr w:type="gramEnd"/>
       <w:r>
-        <w:rPr>
-          <w:sz w:val="24"/>
-        </w:rPr>
         <w:t xml:space="preserve">2.5) prior distributions on the coefficients for the </w:t>
       </w:r>
       <w:r>
-        <w:rPr>
-          <w:sz w:val="24"/>
-        </w:rPr>
         <w:t xml:space="preserve">(standardized) </w:t>
       </w:r>
       <w:r>
-        <w:rPr>
-          <w:sz w:val="24"/>
-        </w:rPr>
         <w:t xml:space="preserve">explanatory variables and </w:t>
       </w:r>
       <w:r>
-        <w:rPr>
-          <w:sz w:val="24"/>
-        </w:rPr>
         <w:t xml:space="preserve">a </w:t>
       </w:r>
       <w:r>
-        <w:rPr>
-          <w:sz w:val="24"/>
-        </w:rPr>
         <w:t>more diffuse Cauchy(10) prior on the intercept. We use JAGS called through R to perform a 50,000 iteration burn-in and 50,000 additional posterior simulations for three MCMC chains. We combined these simulations to perform the inferences.</w:t>
       </w:r>
     </w:p>
@@ -1014,93 +946,51 @@
     <w:p>
       <w:pPr>
         <w:pStyle w:val="AppendixText"/>
-        <w:rPr>
-          <w:sz w:val="24"/>
-        </w:rPr>
-      </w:pPr>
-      <w:r>
-        <w:rPr>
-          <w:sz w:val="24"/>
-        </w:rPr>
+      </w:pPr>
+      <w:r>
         <w:t>In the main text, we rely on a state-level estimate of the favorability of the 2010 Affordable Care Act as our measure of public opinion. As robustness checks, we also use state-level estimates of support for the Medicaid expansion and support for the Tea Party. The</w:t>
       </w:r>
       <w:r>
-        <w:rPr>
-          <w:sz w:val="24"/>
-        </w:rPr>
         <w:t xml:space="preserve"> estimate state-level public opinion on the Affordabl</w:t>
       </w:r>
       <w:r>
-        <w:rPr>
-          <w:sz w:val="24"/>
-        </w:rPr>
         <w:t>e Care Act, we use multilevel</w:t>
       </w:r>
       <w:r>
-        <w:rPr>
-          <w:sz w:val="24"/>
-        </w:rPr>
         <w:t xml:space="preserve"> regression with post-stratification (</w:t>
       </w:r>
       <w:r>
-        <w:rPr>
-          <w:sz w:val="24"/>
-        </w:rPr>
         <w:t xml:space="preserve">MRP; </w:t>
       </w:r>
       <w:r>
-        <w:rPr>
-          <w:sz w:val="24"/>
-        </w:rPr>
         <w:t xml:space="preserve">Lax and Phillips 2009) to combine </w:t>
       </w:r>
       <w:r>
-        <w:rPr>
-          <w:sz w:val="24"/>
-        </w:rPr>
         <w:t>the Kaiser Family Foundation Health Tracking Poll</w:t>
       </w:r>
       <w:r>
-        <w:rPr>
-          <w:sz w:val="24"/>
-        </w:rPr>
         <w:t>s</w:t>
       </w:r>
       <w:r>
-        <w:rPr>
-          <w:sz w:val="24"/>
-        </w:rPr>
         <w:t xml:space="preserve"> from </w:t>
       </w:r>
       <w:r>
-        <w:rPr>
-          <w:sz w:val="24"/>
-        </w:rPr>
         <w:t>January to November of 2013</w:t>
       </w:r>
       <w:r>
-        <w:rPr>
-          <w:sz w:val="24"/>
-        </w:rPr>
         <w:t xml:space="preserve"> with census data</w:t>
       </w:r>
       <w:r>
-        <w:rPr>
-          <w:sz w:val="24"/>
-        </w:rPr>
         <w:t xml:space="preserve"> from 2000 (with 2008 weights).</w:t>
       </w:r>
       <w:r>
         <w:rPr>
           <w:rStyle w:val="FootnoteReference"/>
-          <w:sz w:val="24"/>
+          <w:vertAlign w:val="baseline"/>
         </w:rPr>
         <w:footnoteReference w:id="2"/>
       </w:r>
       <w:r>
-        <w:rPr>
-          <w:sz w:val="24"/>
-        </w:rPr>
         <w:t xml:space="preserve"> Where </w:t>
       </w:r>
       <m:oMath>
@@ -1108,23 +998,31 @@
           <w:rPr>
             <w:rFonts w:ascii="Cambria Math" w:hAnsi="Cambria Math"/>
           </w:rPr>
-          <m:t>y_i</m:t>
+          <m:t>y</m:t>
+        </m:r>
+        <m:r>
+          <m:rPr>
+            <m:sty m:val="p"/>
+          </m:rPr>
+          <w:rPr>
+            <w:rFonts w:ascii="Cambria Math" w:hAnsi="Cambria Math"/>
+          </w:rPr>
+          <m:t>_</m:t>
+        </m:r>
+        <m:r>
+          <w:rPr>
+            <w:rFonts w:ascii="Cambria Math" w:hAnsi="Cambria Math"/>
+          </w:rPr>
+          <m:t>i</m:t>
         </m:r>
       </m:oMath>
       <w:r>
-        <w:rPr>
-          <w:sz w:val="24"/>
-        </w:rPr>
         <w:t xml:space="preserve"> is an indicator for whether the respondent views the ACA favorably, supports the Medicaid expansion, or supports the Tea Party, </w:t>
       </w:r>
     </w:p>
     <w:p>
       <w:pPr>
         <w:pStyle w:val="AppendixText"/>
-        <w:rPr>
-          <w:sz w:val="18"/>
-          <w:szCs w:val="18"/>
-        </w:rPr>
       </w:pPr>
       <m:oMathPara>
         <m:oMathParaPr>
@@ -1136,9 +1034,6 @@
               <m:ctrlPr>
                 <w:rPr>
                   <w:rFonts w:ascii="Cambria Math" w:hAnsi="Cambria Math"/>
-                  <w:i/>
-                  <w:sz w:val="18"/>
-                  <w:szCs w:val="18"/>
                 </w:rPr>
               </m:ctrlPr>
             </m:funcPr>
@@ -1149,8 +1044,6 @@
                 </m:rPr>
                 <w:rPr>
                   <w:rFonts w:ascii="Cambria Math" w:hAnsi="Cambria Math"/>
-                  <w:sz w:val="18"/>
-                  <w:szCs w:val="18"/>
                 </w:rPr>
                 <m:t>Pr</m:t>
               </m:r>
@@ -1161,9 +1054,6 @@
                   <m:ctrlPr>
                     <w:rPr>
                       <w:rFonts w:ascii="Cambria Math" w:hAnsi="Cambria Math"/>
-                      <w:i/>
-                      <w:sz w:val="18"/>
-                      <w:szCs w:val="18"/>
                     </w:rPr>
                   </m:ctrlPr>
                 </m:dPr>
@@ -1173,8 +1063,6 @@
                       <m:ctrlPr>
                         <w:rPr>
                           <w:rFonts w:ascii="Cambria Math" w:hAnsi="Cambria Math"/>
-                          <w:sz w:val="18"/>
-                          <w:szCs w:val="18"/>
                         </w:rPr>
                       </m:ctrlPr>
                     </m:sSubPr>
@@ -1185,8 +1073,6 @@
                         </m:rPr>
                         <w:rPr>
                           <w:rFonts w:ascii="Cambria Math" w:hAnsi="Cambria Math"/>
-                          <w:sz w:val="18"/>
-                          <w:szCs w:val="18"/>
                         </w:rPr>
                         <m:t>y</m:t>
                       </m:r>
@@ -1198,18 +1084,17 @@
                         </m:rPr>
                         <w:rPr>
                           <w:rFonts w:ascii="Cambria Math" w:hAnsi="Cambria Math"/>
-                          <w:sz w:val="18"/>
-                          <w:szCs w:val="18"/>
                         </w:rPr>
                         <m:t>i</m:t>
                       </m:r>
                     </m:sub>
                   </m:sSub>
                   <m:r>
+                    <m:rPr>
+                      <m:sty m:val="p"/>
+                    </m:rPr>
                     <w:rPr>
                       <w:rFonts w:ascii="Cambria Math" w:hAnsi="Cambria Math"/>
-                      <w:sz w:val="18"/>
-                      <w:szCs w:val="18"/>
                     </w:rPr>
                     <m:t>=1</m:t>
                   </m:r>
@@ -1218,31 +1103,19 @@
             </m:e>
           </m:func>
           <m:r>
-            <w:rPr>
-              <w:rFonts w:ascii="Cambria Math" w:hAnsi="Cambria Math"/>
-              <w:sz w:val="18"/>
-              <w:szCs w:val="18"/>
-            </w:rPr>
-            <m:t xml:space="preserve">= </m:t>
-          </m:r>
-          <m:r>
             <m:rPr>
               <m:sty m:val="p"/>
             </m:rPr>
             <w:rPr>
               <w:rFonts w:ascii="Cambria Math" w:hAnsi="Cambria Math"/>
-              <w:sz w:val="18"/>
-              <w:szCs w:val="18"/>
             </w:rPr>
-            <m:t>logi</m:t>
+            <m:t>= logi</m:t>
           </m:r>
           <m:sSup>
             <m:sSupPr>
               <m:ctrlPr>
                 <w:rPr>
                   <w:rFonts w:ascii="Cambria Math" w:hAnsi="Cambria Math"/>
-                  <w:sz w:val="18"/>
-                  <w:szCs w:val="18"/>
                 </w:rPr>
               </m:ctrlPr>
             </m:sSupPr>
@@ -1253,8 +1126,6 @@
                 </m:rPr>
                 <w:rPr>
                   <w:rFonts w:ascii="Cambria Math" w:hAnsi="Cambria Math"/>
-                  <w:sz w:val="18"/>
-                  <w:szCs w:val="18"/>
                 </w:rPr>
                 <m:t>t</m:t>
               </m:r>
@@ -1266,18 +1137,17 @@
                 </m:rPr>
                 <w:rPr>
                   <w:rFonts w:ascii="Cambria Math" w:hAnsi="Cambria Math"/>
-                  <w:sz w:val="18"/>
-                  <w:szCs w:val="18"/>
                 </w:rPr>
                 <m:t>-1</m:t>
               </m:r>
             </m:sup>
           </m:sSup>
           <m:r>
+            <m:rPr>
+              <m:sty m:val="p"/>
+            </m:rPr>
             <w:rPr>
               <w:rFonts w:ascii="Cambria Math" w:hAnsi="Cambria Math"/>
-              <w:sz w:val="18"/>
-              <w:szCs w:val="18"/>
             </w:rPr>
             <m:t>(</m:t>
           </m:r>
@@ -1286,9 +1156,6 @@
               <m:ctrlPr>
                 <w:rPr>
                   <w:rFonts w:ascii="Cambria Math" w:hAnsi="Cambria Math"/>
-                  <w:i/>
-                  <w:sz w:val="18"/>
-                  <w:szCs w:val="18"/>
                 </w:rPr>
               </m:ctrlPr>
             </m:sSupPr>
@@ -1296,8 +1163,6 @@
               <m:r>
                 <w:rPr>
                   <w:rFonts w:ascii="Cambria Math" w:hAnsi="Cambria Math"/>
-                  <w:sz w:val="18"/>
-                  <w:szCs w:val="18"/>
                 </w:rPr>
                 <m:t>α</m:t>
               </m:r>
@@ -1306,18 +1171,17 @@
               <m:r>
                 <w:rPr>
                   <w:rFonts w:ascii="Cambria Math" w:hAnsi="Cambria Math"/>
-                  <w:sz w:val="18"/>
-                  <w:szCs w:val="18"/>
                 </w:rPr>
                 <m:t>cons</m:t>
               </m:r>
             </m:sup>
           </m:sSup>
           <m:r>
+            <m:rPr>
+              <m:sty m:val="p"/>
+            </m:rPr>
             <w:rPr>
               <w:rFonts w:ascii="Cambria Math" w:hAnsi="Cambria Math"/>
-              <w:sz w:val="18"/>
-              <w:szCs w:val="18"/>
             </w:rPr>
             <m:t xml:space="preserve">+ </m:t>
           </m:r>
@@ -1326,9 +1190,6 @@
               <m:ctrlPr>
                 <w:rPr>
                   <w:rFonts w:ascii="Cambria Math" w:hAnsi="Cambria Math"/>
-                  <w:i/>
-                  <w:sz w:val="18"/>
-                  <w:szCs w:val="18"/>
                 </w:rPr>
               </m:ctrlPr>
             </m:sSubSupPr>
@@ -1336,8 +1197,6 @@
               <m:r>
                 <w:rPr>
                   <w:rFonts w:ascii="Cambria Math" w:hAnsi="Cambria Math"/>
-                  <w:sz w:val="18"/>
-                  <w:szCs w:val="18"/>
                 </w:rPr>
                 <m:t>α</m:t>
               </m:r>
@@ -1346,8 +1205,6 @@
               <m:r>
                 <w:rPr>
                   <w:rFonts w:ascii="Cambria Math" w:hAnsi="Cambria Math"/>
-                  <w:sz w:val="18"/>
-                  <w:szCs w:val="18"/>
                 </w:rPr>
                 <m:t>j</m:t>
               </m:r>
@@ -1358,9 +1215,6 @@
                   <m:ctrlPr>
                     <w:rPr>
                       <w:rFonts w:ascii="Cambria Math" w:hAnsi="Cambria Math"/>
-                      <w:i/>
-                      <w:sz w:val="18"/>
-                      <w:szCs w:val="18"/>
                     </w:rPr>
                   </m:ctrlPr>
                 </m:dPr>
@@ -1368,8 +1222,6 @@
                   <m:r>
                     <w:rPr>
                       <w:rFonts w:ascii="Cambria Math" w:hAnsi="Cambria Math"/>
-                      <w:sz w:val="18"/>
-                      <w:szCs w:val="18"/>
                     </w:rPr>
                     <m:t>i</m:t>
                   </m:r>
@@ -1380,18 +1232,17 @@
               <m:r>
                 <w:rPr>
                   <w:rFonts w:ascii="Cambria Math" w:hAnsi="Cambria Math"/>
-                  <w:sz w:val="18"/>
-                  <w:szCs w:val="18"/>
                 </w:rPr>
                 <m:t>race</m:t>
               </m:r>
             </m:sup>
           </m:sSubSup>
           <m:r>
+            <m:rPr>
+              <m:sty m:val="p"/>
+            </m:rPr>
             <w:rPr>
               <w:rFonts w:ascii="Cambria Math" w:hAnsi="Cambria Math"/>
-              <w:sz w:val="18"/>
-              <w:szCs w:val="18"/>
             </w:rPr>
             <m:t xml:space="preserve">+ </m:t>
           </m:r>
@@ -1400,9 +1251,6 @@
               <m:ctrlPr>
                 <w:rPr>
                   <w:rFonts w:ascii="Cambria Math" w:hAnsi="Cambria Math"/>
-                  <w:i/>
-                  <w:sz w:val="18"/>
-                  <w:szCs w:val="18"/>
                 </w:rPr>
               </m:ctrlPr>
             </m:sSubSupPr>
@@ -1410,8 +1258,6 @@
               <m:r>
                 <w:rPr>
                   <w:rFonts w:ascii="Cambria Math" w:hAnsi="Cambria Math"/>
-                  <w:sz w:val="18"/>
-                  <w:szCs w:val="18"/>
                 </w:rPr>
                 <m:t>α</m:t>
               </m:r>
@@ -1420,8 +1266,6 @@
               <m:r>
                 <w:rPr>
                   <w:rFonts w:ascii="Cambria Math" w:hAnsi="Cambria Math"/>
-                  <w:sz w:val="18"/>
-                  <w:szCs w:val="18"/>
                 </w:rPr>
                 <m:t>k</m:t>
               </m:r>
@@ -1432,9 +1276,6 @@
                   <m:ctrlPr>
                     <w:rPr>
                       <w:rFonts w:ascii="Cambria Math" w:hAnsi="Cambria Math"/>
-                      <w:i/>
-                      <w:sz w:val="18"/>
-                      <w:szCs w:val="18"/>
                     </w:rPr>
                   </m:ctrlPr>
                 </m:dPr>
@@ -1442,8 +1283,6 @@
                   <m:r>
                     <w:rPr>
                       <w:rFonts w:ascii="Cambria Math" w:hAnsi="Cambria Math"/>
-                      <w:sz w:val="18"/>
-                      <w:szCs w:val="18"/>
                     </w:rPr>
                     <m:t>i</m:t>
                   </m:r>
@@ -1454,18 +1293,17 @@
               <m:r>
                 <w:rPr>
                   <w:rFonts w:ascii="Cambria Math" w:hAnsi="Cambria Math"/>
-                  <w:sz w:val="18"/>
-                  <w:szCs w:val="18"/>
                 </w:rPr>
                 <m:t>gender</m:t>
               </m:r>
             </m:sup>
           </m:sSubSup>
           <m:r>
+            <m:rPr>
+              <m:sty m:val="p"/>
+            </m:rPr>
             <w:rPr>
               <w:rFonts w:ascii="Cambria Math" w:hAnsi="Cambria Math"/>
-              <w:sz w:val="18"/>
-              <w:szCs w:val="18"/>
             </w:rPr>
             <m:t>+</m:t>
           </m:r>
@@ -1474,9 +1312,6 @@
               <m:ctrlPr>
                 <w:rPr>
                   <w:rFonts w:ascii="Cambria Math" w:hAnsi="Cambria Math"/>
-                  <w:i/>
-                  <w:sz w:val="18"/>
-                  <w:szCs w:val="18"/>
                 </w:rPr>
               </m:ctrlPr>
             </m:sSubSupPr>
@@ -1484,8 +1319,6 @@
               <m:r>
                 <w:rPr>
                   <w:rFonts w:ascii="Cambria Math" w:hAnsi="Cambria Math"/>
-                  <w:sz w:val="18"/>
-                  <w:szCs w:val="18"/>
                 </w:rPr>
                 <m:t>α</m:t>
               </m:r>
@@ -1494,8 +1327,6 @@
               <m:r>
                 <w:rPr>
                   <w:rFonts w:ascii="Cambria Math" w:hAnsi="Cambria Math"/>
-                  <w:sz w:val="18"/>
-                  <w:szCs w:val="18"/>
                 </w:rPr>
                 <m:t>l</m:t>
               </m:r>
@@ -1506,9 +1337,6 @@
                   <m:ctrlPr>
                     <w:rPr>
                       <w:rFonts w:ascii="Cambria Math" w:hAnsi="Cambria Math"/>
-                      <w:i/>
-                      <w:sz w:val="18"/>
-                      <w:szCs w:val="18"/>
                     </w:rPr>
                   </m:ctrlPr>
                 </m:dPr>
@@ -1516,8 +1344,6 @@
                   <m:r>
                     <w:rPr>
                       <w:rFonts w:ascii="Cambria Math" w:hAnsi="Cambria Math"/>
-                      <w:sz w:val="18"/>
-                      <w:szCs w:val="18"/>
                     </w:rPr>
                     <m:t>i</m:t>
                   </m:r>
@@ -1528,18 +1354,38 @@
               <m:r>
                 <w:rPr>
                   <w:rFonts w:ascii="Cambria Math" w:hAnsi="Cambria Math"/>
-                  <w:sz w:val="18"/>
-                  <w:szCs w:val="18"/>
                 </w:rPr>
-                <m:t>race ×gender</m:t>
+                <m:t>race</m:t>
+              </m:r>
+              <m:r>
+                <m:rPr>
+                  <m:sty m:val="p"/>
+                </m:rPr>
+                <w:rPr>
+                  <w:rFonts w:ascii="Cambria Math" w:hAnsi="Cambria Math"/>
+                </w:rPr>
+                <m:t xml:space="preserve"> ×</m:t>
+              </m:r>
+              <m:r>
+                <w:rPr>
+                  <w:rFonts w:ascii="Cambria Math" w:hAnsi="Cambria Math"/>
+                </w:rPr>
+                <m:t>gende</m:t>
+              </m:r>
+              <m:r>
+                <m:rPr>
+                  <m:sty m:val="p"/>
+                </m:rPr>
+                <m:t>r</m:t>
               </m:r>
             </m:sup>
           </m:sSubSup>
           <m:r>
+            <m:rPr>
+              <m:sty m:val="p"/>
+            </m:rPr>
             <w:rPr>
               <w:rFonts w:ascii="Cambria Math" w:hAnsi="Cambria Math"/>
-              <w:sz w:val="18"/>
-              <w:szCs w:val="18"/>
             </w:rPr>
             <m:t xml:space="preserve">+ </m:t>
           </m:r>
@@ -1548,9 +1394,6 @@
               <m:ctrlPr>
                 <w:rPr>
                   <w:rFonts w:ascii="Cambria Math" w:hAnsi="Cambria Math"/>
-                  <w:i/>
-                  <w:sz w:val="18"/>
-                  <w:szCs w:val="18"/>
                 </w:rPr>
               </m:ctrlPr>
             </m:sSubSupPr>
@@ -1558,8 +1401,6 @@
               <m:r>
                 <w:rPr>
                   <w:rFonts w:ascii="Cambria Math" w:hAnsi="Cambria Math"/>
-                  <w:sz w:val="18"/>
-                  <w:szCs w:val="18"/>
                 </w:rPr>
                 <m:t>α</m:t>
               </m:r>
@@ -1568,8 +1409,6 @@
               <m:r>
                 <w:rPr>
                   <w:rFonts w:ascii="Cambria Math" w:hAnsi="Cambria Math"/>
-                  <w:sz w:val="18"/>
-                  <w:szCs w:val="18"/>
                 </w:rPr>
                 <m:t>m</m:t>
               </m:r>
@@ -1580,9 +1419,6 @@
                   <m:ctrlPr>
                     <w:rPr>
                       <w:rFonts w:ascii="Cambria Math" w:hAnsi="Cambria Math"/>
-                      <w:i/>
-                      <w:sz w:val="18"/>
-                      <w:szCs w:val="18"/>
                     </w:rPr>
                   </m:ctrlPr>
                 </m:dPr>
@@ -1590,8 +1426,6 @@
                   <m:r>
                     <w:rPr>
                       <w:rFonts w:ascii="Cambria Math" w:hAnsi="Cambria Math"/>
-                      <w:sz w:val="18"/>
-                      <w:szCs w:val="18"/>
                     </w:rPr>
                     <m:t>i</m:t>
                   </m:r>
@@ -1602,18 +1436,17 @@
               <m:r>
                 <w:rPr>
                   <w:rFonts w:ascii="Cambria Math" w:hAnsi="Cambria Math"/>
-                  <w:sz w:val="18"/>
-                  <w:szCs w:val="18"/>
                 </w:rPr>
                 <m:t>age</m:t>
               </m:r>
             </m:sup>
           </m:sSubSup>
           <m:r>
+            <m:rPr>
+              <m:sty m:val="p"/>
+            </m:rPr>
             <w:rPr>
               <w:rFonts w:ascii="Cambria Math" w:hAnsi="Cambria Math"/>
-              <w:sz w:val="18"/>
-              <w:szCs w:val="18"/>
             </w:rPr>
             <m:t xml:space="preserve">+ </m:t>
           </m:r>
@@ -1622,9 +1455,6 @@
               <m:ctrlPr>
                 <w:rPr>
                   <w:rFonts w:ascii="Cambria Math" w:hAnsi="Cambria Math"/>
-                  <w:i/>
-                  <w:sz w:val="18"/>
-                  <w:szCs w:val="18"/>
                 </w:rPr>
               </m:ctrlPr>
             </m:sSubSupPr>
@@ -1632,8 +1462,6 @@
               <m:r>
                 <w:rPr>
                   <w:rFonts w:ascii="Cambria Math" w:hAnsi="Cambria Math"/>
-                  <w:sz w:val="18"/>
-                  <w:szCs w:val="18"/>
                 </w:rPr>
                 <m:t>α</m:t>
               </m:r>
@@ -1642,8 +1470,6 @@
               <m:r>
                 <w:rPr>
                   <w:rFonts w:ascii="Cambria Math" w:hAnsi="Cambria Math"/>
-                  <w:sz w:val="18"/>
-                  <w:szCs w:val="18"/>
                 </w:rPr>
                 <m:t>p</m:t>
               </m:r>
@@ -1654,9 +1480,6 @@
                   <m:ctrlPr>
                     <w:rPr>
                       <w:rFonts w:ascii="Cambria Math" w:hAnsi="Cambria Math"/>
-                      <w:i/>
-                      <w:sz w:val="18"/>
-                      <w:szCs w:val="18"/>
                     </w:rPr>
                   </m:ctrlPr>
                 </m:dPr>
@@ -1664,8 +1487,6 @@
                   <m:r>
                     <w:rPr>
                       <w:rFonts w:ascii="Cambria Math" w:hAnsi="Cambria Math"/>
-                      <w:sz w:val="18"/>
-                      <w:szCs w:val="18"/>
                     </w:rPr>
                     <m:t>i</m:t>
                   </m:r>
@@ -1676,18 +1497,17 @@
               <m:r>
                 <w:rPr>
                   <w:rFonts w:ascii="Cambria Math" w:hAnsi="Cambria Math"/>
-                  <w:sz w:val="18"/>
-                  <w:szCs w:val="18"/>
                 </w:rPr>
                 <m:t>income</m:t>
               </m:r>
             </m:sup>
           </m:sSubSup>
           <m:r>
+            <m:rPr>
+              <m:sty m:val="p"/>
+            </m:rPr>
             <w:rPr>
               <w:rFonts w:ascii="Cambria Math" w:hAnsi="Cambria Math"/>
-              <w:sz w:val="18"/>
-              <w:szCs w:val="18"/>
             </w:rPr>
             <m:t xml:space="preserve">+ </m:t>
           </m:r>
@@ -1696,9 +1516,6 @@
               <m:ctrlPr>
                 <w:rPr>
                   <w:rFonts w:ascii="Cambria Math" w:hAnsi="Cambria Math"/>
-                  <w:i/>
-                  <w:sz w:val="18"/>
-                  <w:szCs w:val="18"/>
                 </w:rPr>
               </m:ctrlPr>
             </m:sSubSupPr>
@@ -1706,8 +1523,6 @@
               <m:r>
                 <w:rPr>
                   <w:rFonts w:ascii="Cambria Math" w:hAnsi="Cambria Math"/>
-                  <w:sz w:val="18"/>
-                  <w:szCs w:val="18"/>
                 </w:rPr>
                 <m:t>α</m:t>
               </m:r>
@@ -1716,8 +1531,6 @@
               <m:r>
                 <w:rPr>
                   <w:rFonts w:ascii="Cambria Math" w:hAnsi="Cambria Math"/>
-                  <w:sz w:val="18"/>
-                  <w:szCs w:val="18"/>
                 </w:rPr>
                 <m:t>q</m:t>
               </m:r>
@@ -1728,9 +1541,6 @@
                   <m:ctrlPr>
                     <w:rPr>
                       <w:rFonts w:ascii="Cambria Math" w:hAnsi="Cambria Math"/>
-                      <w:i/>
-                      <w:sz w:val="18"/>
-                      <w:szCs w:val="18"/>
                     </w:rPr>
                   </m:ctrlPr>
                 </m:dPr>
@@ -1738,8 +1548,6 @@
                   <m:r>
                     <w:rPr>
                       <w:rFonts w:ascii="Cambria Math" w:hAnsi="Cambria Math"/>
-                      <w:sz w:val="18"/>
-                      <w:szCs w:val="18"/>
                     </w:rPr>
                     <m:t>i</m:t>
                   </m:r>
@@ -1750,18 +1558,17 @@
               <m:r>
                 <w:rPr>
                   <w:rFonts w:ascii="Cambria Math" w:hAnsi="Cambria Math"/>
-                  <w:sz w:val="18"/>
-                  <w:szCs w:val="18"/>
                 </w:rPr>
                 <m:t>education</m:t>
               </m:r>
             </m:sup>
           </m:sSubSup>
           <m:r>
+            <m:rPr>
+              <m:sty m:val="p"/>
+            </m:rPr>
             <w:rPr>
               <w:rFonts w:ascii="Cambria Math" w:hAnsi="Cambria Math"/>
-              <w:sz w:val="18"/>
-              <w:szCs w:val="18"/>
             </w:rPr>
             <m:t xml:space="preserve">+ + </m:t>
           </m:r>
@@ -1770,9 +1577,6 @@
               <m:ctrlPr>
                 <w:rPr>
                   <w:rFonts w:ascii="Cambria Math" w:hAnsi="Cambria Math"/>
-                  <w:i/>
-                  <w:sz w:val="18"/>
-                  <w:szCs w:val="18"/>
                 </w:rPr>
               </m:ctrlPr>
             </m:sSubSupPr>
@@ -1780,8 +1584,6 @@
               <m:r>
                 <w:rPr>
                   <w:rFonts w:ascii="Cambria Math" w:hAnsi="Cambria Math"/>
-                  <w:sz w:val="18"/>
-                  <w:szCs w:val="18"/>
                 </w:rPr>
                 <m:t>α</m:t>
               </m:r>
@@ -1790,28 +1592,49 @@
               <m:r>
                 <w:rPr>
                   <w:rFonts w:ascii="Cambria Math" w:hAnsi="Cambria Math"/>
-                  <w:sz w:val="18"/>
-                  <w:szCs w:val="18"/>
                 </w:rPr>
-                <m:t>s[i]</m:t>
+                <m:t>s</m:t>
+              </m:r>
+              <m:r>
+                <m:rPr>
+                  <m:sty m:val="p"/>
+                </m:rPr>
+                <w:rPr>
+                  <w:rFonts w:ascii="Cambria Math" w:hAnsi="Cambria Math"/>
+                </w:rPr>
+                <m:t>[</m:t>
+              </m:r>
+              <m:r>
+                <w:rPr>
+                  <w:rFonts w:ascii="Cambria Math" w:hAnsi="Cambria Math"/>
+                </w:rPr>
+                <m:t>i</m:t>
+              </m:r>
+              <m:r>
+                <m:rPr>
+                  <m:sty m:val="p"/>
+                </m:rPr>
+                <w:rPr>
+                  <w:rFonts w:ascii="Cambria Math" w:hAnsi="Cambria Math"/>
+                </w:rPr>
+                <m:t>]</m:t>
               </m:r>
             </m:sub>
             <m:sup>
               <m:r>
                 <w:rPr>
                   <w:rFonts w:ascii="Cambria Math" w:hAnsi="Cambria Math"/>
-                  <w:sz w:val="18"/>
-                  <w:szCs w:val="18"/>
                 </w:rPr>
                 <m:t>state</m:t>
               </m:r>
             </m:sup>
           </m:sSubSup>
           <m:r>
+            <m:rPr>
+              <m:sty m:val="p"/>
+            </m:rPr>
             <w:rPr>
               <w:rFonts w:ascii="Cambria Math" w:hAnsi="Cambria Math"/>
-              <w:sz w:val="18"/>
-              <w:szCs w:val="18"/>
             </w:rPr>
             <m:t>)</m:t>
           </m:r>
@@ -1823,9 +1646,6 @@
         <w:pStyle w:val="AppendixText"/>
       </w:pPr>
       <w:r>
-        <w:rPr>
-          <w:sz w:val="24"/>
-        </w:rPr>
         <w:t xml:space="preserve">In our model, </w:t>
       </w:r>
       <m:oMath>
@@ -1834,7 +1654,6 @@
             <m:ctrlPr>
               <w:rPr>
                 <w:rFonts w:ascii="Cambria Math" w:hAnsi="Cambria Math"/>
-                <w:i/>
               </w:rPr>
             </m:ctrlPr>
           </m:sSupPr>
@@ -1857,9 +1676,6 @@
         </m:sSup>
       </m:oMath>
       <w:r>
-        <w:rPr>
-          <w:sz w:val="24"/>
-        </w:rPr>
         <w:t xml:space="preserve"> is a fixed intercept; </w:t>
       </w:r>
       <m:oMath>
@@ -1868,7 +1684,6 @@
             <m:ctrlPr>
               <w:rPr>
                 <w:rFonts w:ascii="Cambria Math" w:hAnsi="Cambria Math"/>
-                <w:i/>
               </w:rPr>
             </m:ctrlPr>
           </m:sSubSupPr>
@@ -1907,7 +1722,6 @@
             <m:ctrlPr>
               <w:rPr>
                 <w:rFonts w:ascii="Cambria Math" w:hAnsi="Cambria Math"/>
-                <w:i/>
               </w:rPr>
             </m:ctrlPr>
           </m:sSubSupPr>
@@ -1946,7 +1760,6 @@
             <m:ctrlPr>
               <w:rPr>
                 <w:rFonts w:ascii="Cambria Math" w:hAnsi="Cambria Math"/>
-                <w:i/>
               </w:rPr>
             </m:ctrlPr>
           </m:sSubSupPr>
@@ -1971,7 +1784,22 @@
               <w:rPr>
                 <w:rFonts w:ascii="Cambria Math" w:hAnsi="Cambria Math"/>
               </w:rPr>
-              <m:t>race ×gnder</m:t>
+              <m:t>race</m:t>
+            </m:r>
+            <m:r>
+              <m:rPr>
+                <m:sty m:val="p"/>
+              </m:rPr>
+              <w:rPr>
+                <w:rFonts w:ascii="Cambria Math" w:hAnsi="Cambria Math"/>
+              </w:rPr>
+              <m:t xml:space="preserve"> ×</m:t>
+            </m:r>
+            <m:r>
+              <w:rPr>
+                <w:rFonts w:ascii="Cambria Math" w:hAnsi="Cambria Math"/>
+              </w:rPr>
+              <m:t>gnder</m:t>
             </m:r>
           </m:sup>
         </m:sSubSup>
@@ -1985,7 +1813,6 @@
             <m:ctrlPr>
               <w:rPr>
                 <w:rFonts w:ascii="Cambria Math" w:hAnsi="Cambria Math"/>
-                <w:i/>
               </w:rPr>
             </m:ctrlPr>
           </m:sSubSupPr>
@@ -2024,7 +1851,6 @@
             <m:ctrlPr>
               <w:rPr>
                 <w:rFonts w:ascii="Cambria Math" w:hAnsi="Cambria Math"/>
-                <w:i/>
               </w:rPr>
             </m:ctrlPr>
           </m:sSubSupPr>
@@ -2049,19 +1875,25 @@
               <w:rPr>
                 <w:rFonts w:ascii="Cambria Math" w:hAnsi="Cambria Math"/>
               </w:rPr>
-              <m:t>income</m:t>
+              <m:t>in</m:t>
+            </m:r>
+            <m:r>
+              <m:rPr>
+                <m:sty m:val="p"/>
+              </m:rPr>
+              <m:t>c</m:t>
+            </m:r>
+            <m:r>
+              <w:rPr>
+                <w:rFonts w:ascii="Cambria Math" w:hAnsi="Cambria Math"/>
+              </w:rPr>
+              <m:t>ome</m:t>
             </m:r>
           </m:sup>
         </m:sSubSup>
       </m:oMath>
       <w:r>
-        <w:t>,</w:t>
-      </w:r>
-      <w:r>
-        <w:rPr>
-          <w:sz w:val="24"/>
-        </w:rPr>
-        <w:t xml:space="preserve"> and </w:t>
+        <w:t xml:space="preserve">, and </w:t>
       </w:r>
       <m:oMath>
         <m:sSubSup>
@@ -2069,7 +1901,6 @@
             <m:ctrlPr>
               <w:rPr>
                 <w:rFonts w:ascii="Cambria Math" w:hAnsi="Cambria Math"/>
-                <w:i/>
               </w:rPr>
             </m:ctrlPr>
           </m:sSubSupPr>
@@ -2100,32 +1931,16 @@
         </m:sSubSup>
       </m:oMath>
       <w:r>
-        <w:rPr>
-          <w:sz w:val="24"/>
-        </w:rPr>
-        <w:t xml:space="preserve">are </w:t>
-      </w:r>
-      <w:r>
-        <w:rPr>
-          <w:sz w:val="24"/>
-        </w:rPr>
-        <w:lastRenderedPageBreak/>
-        <w:t>unmodeled random intercepts by the (categorical) variables indicated by the superscripts</w:t>
+        <w:t>are unmodeled random intercepts by the (categorical) variables indicated by the superscripts</w:t>
       </w:r>
       <w:r>
         <w:t xml:space="preserve"> and shown in Table 4</w:t>
       </w:r>
       <w:r>
-        <w:rPr>
-          <w:sz w:val="24"/>
-        </w:rPr>
         <w:t xml:space="preserve">; </w:t>
       </w:r>
       <w:proofErr w:type="gramStart"/>
       <w:r>
-        <w:rPr>
-          <w:sz w:val="24"/>
-        </w:rPr>
         <w:t xml:space="preserve">and  </w:t>
       </w:r>
       <w:proofErr w:type="gramEnd"/>
@@ -2135,7 +1950,6 @@
             <m:ctrlPr>
               <w:rPr>
                 <w:rFonts w:ascii="Cambria Math" w:hAnsi="Cambria Math"/>
-                <w:i/>
               </w:rPr>
             </m:ctrlPr>
           </m:sSubSupPr>
@@ -2166,24 +1980,22 @@
         </m:sSubSup>
       </m:oMath>
       <w:r>
-        <w:rPr>
-          <w:sz w:val="24"/>
-        </w:rPr>
         <w:t xml:space="preserve"> is a </w:t>
       </w:r>
       <w:r>
-        <w:rPr>
-          <w:sz w:val="24"/>
-        </w:rPr>
         <w:t xml:space="preserve">random intercept modeled as </w:t>
       </w:r>
+    </w:p>
+    <w:p>
+      <w:pPr>
+        <w:pStyle w:val="AppendixText"/>
+      </w:pPr>
       <m:oMath>
         <m:sSubSup>
           <m:sSubSupPr>
             <m:ctrlPr>
               <w:rPr>
                 <w:rFonts w:ascii="Cambria Math" w:hAnsi="Cambria Math"/>
-                <w:i/>
               </w:rPr>
             </m:ctrlPr>
           </m:sSubSupPr>
@@ -2213,17 +2025,34 @@
           </m:sup>
         </m:sSubSup>
         <m:r>
+          <m:rPr>
+            <m:sty m:val="p"/>
+          </m:rPr>
           <w:rPr>
             <w:rFonts w:ascii="Cambria Math" w:hAnsi="Cambria Math"/>
           </w:rPr>
-          <m:t>∼N(</m:t>
+          <m:t>∼</m:t>
+        </m:r>
+        <m:r>
+          <w:rPr>
+            <w:rFonts w:ascii="Cambria Math" w:hAnsi="Cambria Math"/>
+          </w:rPr>
+          <m:t>N</m:t>
+        </m:r>
+        <m:r>
+          <m:rPr>
+            <m:sty m:val="p"/>
+          </m:rPr>
+          <w:rPr>
+            <w:rFonts w:ascii="Cambria Math" w:hAnsi="Cambria Math"/>
+          </w:rPr>
+          <m:t>(</m:t>
         </m:r>
         <m:sSubSup>
           <m:sSubSupPr>
             <m:ctrlPr>
               <w:rPr>
                 <w:rFonts w:ascii="Cambria Math" w:hAnsi="Cambria Math"/>
-                <w:i/>
               </w:rPr>
             </m:ctrlPr>
           </m:sSubSupPr>
@@ -2249,7 +2078,6 @@
                 <m:ctrlPr>
                   <w:rPr>
                     <w:rFonts w:ascii="Cambria Math" w:hAnsi="Cambria Math"/>
-                    <w:i/>
                   </w:rPr>
                 </m:ctrlPr>
               </m:dPr>
@@ -2273,6 +2101,9 @@
           </m:sup>
         </m:sSubSup>
         <m:r>
+          <m:rPr>
+            <m:sty m:val="p"/>
+          </m:rPr>
           <w:rPr>
             <w:rFonts w:ascii="Cambria Math" w:hAnsi="Cambria Math"/>
           </w:rPr>
@@ -2283,7 +2114,6 @@
             <m:ctrlPr>
               <w:rPr>
                 <w:rFonts w:ascii="Cambria Math" w:hAnsi="Cambria Math"/>
-                <w:i/>
               </w:rPr>
             </m:ctrlPr>
           </m:sSupPr>
@@ -2318,12 +2148,14 @@
             <m:ctrlPr>
               <w:rPr>
                 <w:rFonts w:ascii="Cambria Math" w:hAnsi="Cambria Math"/>
-                <w:i/>
               </w:rPr>
             </m:ctrlPr>
           </m:sSubPr>
           <m:e>
             <m:r>
+              <m:rPr>
+                <m:sty m:val="p"/>
+              </m:rPr>
               <w:rPr>
                 <w:rFonts w:ascii="Cambria Math" w:hAnsi="Cambria Math"/>
               </w:rPr>
@@ -2340,6 +2172,9 @@
           </m:sub>
         </m:sSub>
         <m:r>
+          <m:rPr>
+            <m:sty m:val="p"/>
+          </m:rPr>
           <w:rPr>
             <w:rFonts w:ascii="Cambria Math" w:hAnsi="Cambria Math"/>
           </w:rPr>
@@ -2349,11 +2184,18 @@
       <w:r>
         <w:t>,</w:t>
       </w:r>
-      <w:r>
-        <w:rPr>
-          <w:sz w:val="24"/>
-        </w:rPr>
-        <w:t xml:space="preserve"> where </w:t>
+    </w:p>
+    <w:p>
+      <w:pPr>
+        <w:pStyle w:val="AppendixText"/>
+      </w:pPr>
+      <w:proofErr w:type="gramStart"/>
+      <w:r>
+        <w:t>where</w:t>
+      </w:r>
+      <w:proofErr w:type="gramEnd"/>
+      <w:r>
+        <w:t xml:space="preserve"> </w:t>
       </w:r>
       <m:oMath>
         <m:sSubSup>
@@ -2361,7 +2203,6 @@
             <m:ctrlPr>
               <w:rPr>
                 <w:rFonts w:ascii="Cambria Math" w:hAnsi="Cambria Math"/>
-                <w:i/>
               </w:rPr>
             </m:ctrlPr>
           </m:sSubSupPr>
@@ -2387,7 +2228,6 @@
                 <m:ctrlPr>
                   <w:rPr>
                     <w:rFonts w:ascii="Cambria Math" w:hAnsi="Cambria Math"/>
-                    <w:i/>
                   </w:rPr>
                 </m:ctrlPr>
               </m:dPr>
@@ -2412,9 +2252,6 @@
         </m:sSubSup>
       </m:oMath>
       <w:r>
-        <w:rPr>
-          <w:sz w:val="24"/>
-        </w:rPr>
         <w:t xml:space="preserve"> is an unmodeled random effect  and </w:t>
       </w:r>
       <m:oMath>
@@ -2423,7 +2260,6 @@
             <m:ctrlPr>
               <w:rPr>
                 <w:rFonts w:ascii="Cambria Math" w:hAnsi="Cambria Math"/>
-                <w:i/>
               </w:rPr>
             </m:ctrlPr>
           </m:sSupPr>
@@ -2446,61 +2282,122 @@
         </m:sSup>
       </m:oMath>
       <w:r>
-        <w:rPr>
-          <w:sz w:val="24"/>
-        </w:rPr>
-        <w:t xml:space="preserve"> is a fixed effect.</w:t>
+        <w:t xml:space="preserve"> is a fixed effect. </w:t>
+      </w:r>
+      <w:r>
+        <w:t xml:space="preserve">We fit the model and performed the </w:t>
+      </w:r>
+      <w:proofErr w:type="spellStart"/>
+      <w:r>
+        <w:t>poststratification</w:t>
+      </w:r>
+      <w:proofErr w:type="spellEnd"/>
+      <w:r>
+        <w:t xml:space="preserve"> in R using the MRP package available at </w:t>
+      </w:r>
+      <w:hyperlink r:id="rId10" w:history="1">
+        <w:r>
+          <w:rPr>
+            <w:rStyle w:val="Hyperlink"/>
+            <w:color w:val="auto"/>
+          </w:rPr>
+          <w:t>github.com/</w:t>
+        </w:r>
+        <w:proofErr w:type="spellStart"/>
+        <w:r>
+          <w:rPr>
+            <w:rStyle w:val="Hyperlink"/>
+            <w:color w:val="auto"/>
+          </w:rPr>
+          <w:t>malecki</w:t>
+        </w:r>
+        <w:proofErr w:type="spellEnd"/>
+        <w:r>
+          <w:rPr>
+            <w:rStyle w:val="Hyperlink"/>
+            <w:color w:val="auto"/>
+          </w:rPr>
+          <w:t>/</w:t>
+        </w:r>
+        <w:proofErr w:type="spellStart"/>
+        <w:r>
+          <w:rPr>
+            <w:rStyle w:val="Hyperlink"/>
+            <w:color w:val="auto"/>
+          </w:rPr>
+          <w:t>mrp</w:t>
+        </w:r>
+        <w:proofErr w:type="spellEnd"/>
+      </w:hyperlink>
+      <w:r>
+        <w:t xml:space="preserve">.  </w:t>
+      </w:r>
+      <w:r>
+        <w:t>Our</w:t>
+      </w:r>
+      <w:r>
+        <w:t xml:space="preserve"> state-level estimates are given below in </w:t>
+      </w:r>
+      <w:r>
+        <w:fldChar w:fldCharType="begin"/>
+      </w:r>
+      <w:r>
+        <w:instrText xml:space="preserve"> REF _Ref263324967 \h </w:instrText>
+      </w:r>
+      <w:r>
+        <w:fldChar w:fldCharType="separate"/>
+      </w:r>
+      <w:r>
+        <w:t>Figure 1</w:t>
+      </w:r>
+      <w:r>
+        <w:fldChar w:fldCharType="end"/>
       </w:r>
       <w:r>
         <w:t xml:space="preserve"> </w:t>
       </w:r>
       <w:r>
-        <w:t xml:space="preserve">We fit the model and performed the </w:t>
-      </w:r>
-      <w:proofErr w:type="spellStart"/>
-      <w:r>
-        <w:t>poststratification</w:t>
-      </w:r>
-      <w:proofErr w:type="spellEnd"/>
-      <w:r>
-        <w:t xml:space="preserve"> in R using the MRP package available at https://github.com/malecki/mrp.  </w:t>
-      </w:r>
-      <w:r>
-        <w:t>Our</w:t>
-      </w:r>
-      <w:r>
-        <w:t xml:space="preserve"> state-level estimates are given below in </w:t>
-      </w:r>
-      <w:r>
-        <w:fldChar w:fldCharType="begin"/>
-      </w:r>
-      <w:r>
-        <w:instrText xml:space="preserve"> REF _Ref261527996 \h </w:instrText>
-      </w:r>
-      <w:r>
-        <w:fldChar w:fldCharType="separate"/>
-      </w:r>
-      <w:r>
-        <w:t xml:space="preserve">Figure </w:t>
-      </w:r>
-      <w:r>
-        <w:rPr>
-          <w:noProof/>
-          <w:sz w:val="24"/>
-        </w:rPr>
-        <w:t>4</w:t>
-      </w:r>
-      <w:r>
-        <w:fldChar w:fldCharType="end"/>
-      </w:r>
-      <w:r>
-        <w:t xml:space="preserve"> and available for download at</w:t>
-      </w:r>
-      <w:r>
-        <w:t xml:space="preserve"> https://github.com/carlislerainey</w:t>
-      </w:r>
-      <w:r>
-        <w:t>/ACA_Opinion.</w:t>
+        <w:t>and available for download at</w:t>
+      </w:r>
+      <w:r>
+        <w:t xml:space="preserve"> </w:t>
+      </w:r>
+      <w:hyperlink r:id="rId11" w:history="1">
+        <w:r>
+          <w:rPr>
+            <w:rStyle w:val="Hyperlink"/>
+            <w:color w:val="auto"/>
+          </w:rPr>
+          <w:t>github.com/</w:t>
+        </w:r>
+        <w:proofErr w:type="spellStart"/>
+        <w:r>
+          <w:rPr>
+            <w:rStyle w:val="Hyperlink"/>
+            <w:color w:val="auto"/>
+          </w:rPr>
+          <w:t>carlislerainey</w:t>
+        </w:r>
+        <w:proofErr w:type="spellEnd"/>
+        <w:r>
+          <w:rPr>
+            <w:rStyle w:val="Hyperlink"/>
+            <w:color w:val="auto"/>
+          </w:rPr>
+          <w:t>/</w:t>
+        </w:r>
+        <w:proofErr w:type="spellStart"/>
+        <w:r>
+          <w:rPr>
+            <w:rStyle w:val="Hyperlink"/>
+            <w:color w:val="auto"/>
+          </w:rPr>
+          <w:t>ACA_Opinion</w:t>
+        </w:r>
+        <w:proofErr w:type="spellEnd"/>
+      </w:hyperlink>
+      <w:r>
+        <w:t>.</w:t>
       </w:r>
     </w:p>
     <w:tbl>
@@ -2545,6 +2442,7 @@
               <w:rPr>
                 <w:b/>
               </w:rPr>
+              <w:lastRenderedPageBreak/>
               <w:t>Variable</w:t>
             </w:r>
           </w:p>
@@ -3300,10 +3198,7 @@
         </w:r>
       </w:fldSimple>
       <w:r>
-        <w:t xml:space="preserve">: </w:t>
-      </w:r>
-      <w:r>
-        <w:t>This table provides individual-level categorical variables used in the MRP process to estimate ACA favorability in the states.</w:t>
+        <w:t>: This table provides individual-level categorical variables used in the MRP process to estimate ACA favorability in the states.</w:t>
       </w:r>
     </w:p>
     <w:p>
@@ -3333,7 +3228,7 @@
                     <pic:cNvPicPr/>
                   </pic:nvPicPr>
                   <pic:blipFill>
-                    <a:blip r:embed="rId10">
+                    <a:blip r:embed="rId12">
                       <a:extLst>
                         <a:ext uri="{28A0092B-C50C-407E-A947-70E740481C1C}">
                           <a14:useLocalDpi xmlns:a14="http://schemas.microsoft.com/office/drawing/2010/main" val="0"/>
@@ -3365,6 +3260,7 @@
         <w:pStyle w:val="Caption"/>
         <w:jc w:val="center"/>
       </w:pPr>
+      <w:bookmarkStart w:id="1" w:name="_Ref263324967"/>
       <w:r>
         <w:t xml:space="preserve">Figure </w:t>
       </w:r>
@@ -3376,11 +3272,9 @@
           <w:t>1</w:t>
         </w:r>
       </w:fldSimple>
-      <w:r>
-        <w:t xml:space="preserve">: </w:t>
-      </w:r>
-      <w:r>
-        <w:t>This figures shows the estimates</w:t>
+      <w:bookmarkEnd w:id="1"/>
+      <w:r>
+        <w:t>: This figures shows the estimates</w:t>
       </w:r>
       <w:r>
         <w:t xml:space="preserve"> of ACA </w:t>
@@ -3400,8 +3294,6 @@
       <w:r>
         <w:t>main analysis.</w:t>
       </w:r>
-      <w:bookmarkStart w:id="0" w:name="_GoBack"/>
-      <w:bookmarkEnd w:id="0"/>
     </w:p>
     <w:p>
       <w:pPr>
@@ -3571,361 +3463,6 @@
                 <pic:pic xmlns:pic="http://schemas.openxmlformats.org/drawingml/2006/picture">
                   <pic:nvPicPr>
                     <pic:cNvPr id="0" name="rc_prior_scale.emf"/>
-                    <pic:cNvPicPr/>
-                  </pic:nvPicPr>
-                  <pic:blipFill>
-                    <a:blip r:embed="rId11">
-                      <a:extLst>
-                        <a:ext uri="{28A0092B-C50C-407E-A947-70E740481C1C}">
-                          <a14:useLocalDpi xmlns:a14="http://schemas.microsoft.com/office/drawing/2010/main" val="0"/>
-                        </a:ext>
-                      </a:extLst>
-                    </a:blip>
-                    <a:stretch>
-                      <a:fillRect/>
-                    </a:stretch>
-                  </pic:blipFill>
-                  <pic:spPr>
-                    <a:xfrm>
-                      <a:off x="0" y="0"/>
-                      <a:ext cx="5939730" cy="2375892"/>
-                    </a:xfrm>
-                    <a:prstGeom prst="rect">
-                      <a:avLst/>
-                    </a:prstGeom>
-                  </pic:spPr>
-                </pic:pic>
-              </a:graphicData>
-            </a:graphic>
-          </wp:inline>
-        </w:drawing>
-      </w:r>
-    </w:p>
-    <w:p>
-      <w:pPr>
-        <w:pStyle w:val="Caption"/>
-      </w:pPr>
-      <w:r>
-        <w:t xml:space="preserve">Figure </w:t>
-      </w:r>
-      <w:fldSimple w:instr=" SEQ Figure \* ARABIC ">
-        <w:r>
-          <w:rPr>
-            <w:noProof/>
-          </w:rPr>
-          <w:t>2</w:t>
-        </w:r>
-      </w:fldSimple>
-      <w:r>
-        <w:t>:</w:t>
-      </w:r>
-      <w:r>
-        <w:t xml:space="preserve"> </w:t>
-      </w:r>
-      <w:r>
-        <w:t>This figure shows how the inferences change as the scale on the Cauchy family of prior distributions changes. Notice that while the uncertainty around the estimate increases (mainly the upper bound), the substantive conclusions remain relatively unaffected.</w:t>
-      </w:r>
-    </w:p>
-    <w:p>
-      <w:pPr>
-        <w:pStyle w:val="AppendixHeading2"/>
-      </w:pPr>
-      <w:r>
-        <w:t>Prior Family</w:t>
-      </w:r>
-    </w:p>
-    <w:p>
-      <w:pPr>
-        <w:pStyle w:val="AppendixText"/>
-      </w:pPr>
-      <w:r>
-        <w:t xml:space="preserve">In addition to the results being robust to the prior </w:t>
-      </w:r>
-      <w:r>
-        <w:rPr>
-          <w:i/>
-        </w:rPr>
-        <w:t>scale</w:t>
-      </w:r>
-      <w:r>
-        <w:t xml:space="preserve">, they are also robust to the prior </w:t>
-      </w:r>
-      <w:r>
-        <w:rPr>
-          <w:i/>
-        </w:rPr>
-        <w:t>family</w:t>
-      </w:r>
-      <w:r>
-        <w:t xml:space="preserve">. To demonstrate this, we considered two alternative prior families, the normal and the </w:t>
-      </w:r>
-      <m:oMath>
-        <m:sSub>
-          <m:sSubPr>
-            <m:ctrlPr>
-              <w:rPr>
-                <w:rFonts w:ascii="Cambria Math" w:hAnsi="Cambria Math"/>
-                <w:i/>
-              </w:rPr>
-            </m:ctrlPr>
-          </m:sSubPr>
-          <m:e>
-            <m:r>
-              <w:rPr>
-                <w:rFonts w:ascii="Cambria Math" w:hAnsi="Cambria Math"/>
-              </w:rPr>
-              <m:t>t</m:t>
-            </m:r>
-          </m:e>
-          <m:sub>
-            <m:r>
-              <w:rPr>
-                <w:rFonts w:ascii="Cambria Math" w:hAnsi="Cambria Math"/>
-              </w:rPr>
-              <m:t>10</m:t>
-            </m:r>
-          </m:sub>
-        </m:sSub>
-      </m:oMath>
-      <w:r>
-        <w:t>.</w:t>
-      </w:r>
-      <w:r>
-        <w:t xml:space="preserve"> We use the normal family because of its familiarity and the </w:t>
-      </w:r>
-      <m:oMath>
-        <m:sSub>
-          <m:sSubPr>
-            <m:ctrlPr>
-              <w:rPr>
-                <w:rFonts w:ascii="Cambria Math" w:hAnsi="Cambria Math"/>
-                <w:i/>
-              </w:rPr>
-            </m:ctrlPr>
-          </m:sSubPr>
-          <m:e>
-            <m:r>
-              <w:rPr>
-                <w:rFonts w:ascii="Cambria Math" w:hAnsi="Cambria Math"/>
-              </w:rPr>
-              <m:t>t</m:t>
-            </m:r>
-          </m:e>
-          <m:sub>
-            <m:r>
-              <w:rPr>
-                <w:rFonts w:ascii="Cambria Math" w:hAnsi="Cambria Math"/>
-              </w:rPr>
-              <m:t>10</m:t>
-            </m:r>
-          </m:sub>
-        </m:sSub>
-      </m:oMath>
-      <w:r>
-        <w:t xml:space="preserve"> because the </w:t>
-      </w:r>
-      <m:oMath>
-        <m:sSub>
-          <m:sSubPr>
-            <m:ctrlPr>
-              <w:rPr>
-                <w:rFonts w:ascii="Cambria Math" w:hAnsi="Cambria Math"/>
-                <w:i/>
-              </w:rPr>
-            </m:ctrlPr>
-          </m:sSubPr>
-          <m:e>
-            <m:r>
-              <w:rPr>
-                <w:rFonts w:ascii="Cambria Math" w:hAnsi="Cambria Math"/>
-              </w:rPr>
-              <m:t>t</m:t>
-            </m:r>
-          </m:e>
-          <m:sub>
-            <m:r>
-              <w:rPr>
-                <w:rFonts w:ascii="Cambria Math" w:hAnsi="Cambria Math"/>
-              </w:rPr>
-              <m:t>10</m:t>
-            </m:r>
-          </m:sub>
-        </m:sSub>
-      </m:oMath>
-      <w:r>
-        <w:t xml:space="preserve"> with scale 2.5 made the most sense to us as an informative prior based </w:t>
-      </w:r>
-      <w:r>
-        <w:t>on a simple heuristic analysis.</w:t>
-      </w:r>
-      <w:r>
-        <w:rPr>
-          <w:rStyle w:val="FootnoteReference"/>
-        </w:rPr>
-        <w:footnoteReference w:id="3"/>
-      </w:r>
-      <w:r>
-        <w:t xml:space="preserve"> </w:t>
-      </w:r>
-      <w:r>
-        <w:fldChar w:fldCharType="begin"/>
-      </w:r>
-      <w:r>
-        <w:instrText xml:space="preserve"> REF _Ref261523728 \h </w:instrText>
-      </w:r>
-      <w:r>
-        <w:fldChar w:fldCharType="separate"/>
-      </w:r>
-      <w:r>
-        <w:t xml:space="preserve">Figure </w:t>
-      </w:r>
-      <w:r>
-        <w:rPr>
-          <w:noProof/>
-        </w:rPr>
-        <w:t>6</w:t>
-      </w:r>
-      <w:r>
-        <w:fldChar w:fldCharType="end"/>
-      </w:r>
-      <w:r>
-        <w:t xml:space="preserve"> shows the estimated using the normal prior with various scales (standard deviations). Notice that the normal family pools the coefficients much more strongly toward zero, but the results are </w:t>
-      </w:r>
-      <w:r>
-        <w:t xml:space="preserve">otherwise </w:t>
-      </w:r>
-      <w:r>
-        <w:t>similar.</w:t>
-      </w:r>
-      <w:r>
-        <w:t xml:space="preserve"> </w:t>
-      </w:r>
-    </w:p>
-    <w:p>
-      <w:pPr>
-        <w:pStyle w:val="AppendixHeading1"/>
-        <w:keepNext/>
-        <w:numPr>
-          <w:ilvl w:val="0"/>
-          <w:numId w:val="0"/>
-        </w:numPr>
-        <w:ind w:left="360" w:hanging="360"/>
-      </w:pPr>
-      <w:r>
-        <w:rPr>
-          <w:noProof/>
-        </w:rPr>
-        <w:lastRenderedPageBreak/>
-        <w:drawing>
-          <wp:inline distT="0" distB="0" distL="0" distR="0" wp14:anchorId="562B665F" wp14:editId="42AF4977">
-            <wp:extent cx="5939730" cy="2375892"/>
-            <wp:effectExtent l="0" t="0" r="4445" b="0"/>
-            <wp:docPr id="7" name="rc_prior_family_normal.emf"/>
-            <wp:cNvGraphicFramePr>
-              <a:graphicFrameLocks xmlns:a="http://schemas.openxmlformats.org/drawingml/2006/main" noChangeAspect="1"/>
-            </wp:cNvGraphicFramePr>
-            <a:graphic xmlns:a="http://schemas.openxmlformats.org/drawingml/2006/main">
-              <a:graphicData uri="http://schemas.openxmlformats.org/drawingml/2006/picture">
-                <pic:pic xmlns:pic="http://schemas.openxmlformats.org/drawingml/2006/picture">
-                  <pic:nvPicPr>
-                    <pic:cNvPr id="0" name="rc_prior_family_normal.emf"/>
-                    <pic:cNvPicPr/>
-                  </pic:nvPicPr>
-                  <pic:blipFill>
-                    <a:blip r:embed="rId12">
-                      <a:extLst>
-                        <a:ext uri="{28A0092B-C50C-407E-A947-70E740481C1C}">
-                          <a14:useLocalDpi xmlns:a14="http://schemas.microsoft.com/office/drawing/2010/main" val="0"/>
-                        </a:ext>
-                      </a:extLst>
-                    </a:blip>
-                    <a:stretch>
-                      <a:fillRect/>
-                    </a:stretch>
-                  </pic:blipFill>
-                  <pic:spPr>
-                    <a:xfrm>
-                      <a:off x="0" y="0"/>
-                      <a:ext cx="5939730" cy="2375892"/>
-                    </a:xfrm>
-                    <a:prstGeom prst="rect">
-                      <a:avLst/>
-                    </a:prstGeom>
-                  </pic:spPr>
-                </pic:pic>
-              </a:graphicData>
-            </a:graphic>
-          </wp:inline>
-        </w:drawing>
-      </w:r>
-    </w:p>
-    <w:p>
-      <w:pPr>
-        <w:pStyle w:val="Caption"/>
-      </w:pPr>
-      <w:bookmarkStart w:id="1" w:name="_Ref261523728"/>
-      <w:r>
-        <w:t xml:space="preserve">Figure </w:t>
-      </w:r>
-      <w:fldSimple w:instr=" SEQ Figure \* ARABIC ">
-        <w:r>
-          <w:rPr>
-            <w:noProof/>
-          </w:rPr>
-          <w:t>3</w:t>
-        </w:r>
-      </w:fldSimple>
-      <w:bookmarkEnd w:id="1"/>
-      <w:r>
-        <w:t xml:space="preserve">: This figure shows how the inferences change as the scale (standard deviation) on the normal family of prior distributions changes. Notice that while the uncertainty around the estimate increases (mainly the upper bound), the substantive conclusions remain relatively unaffected. Compare to </w:t>
-      </w:r>
-      <w:r>
-        <w:fldChar w:fldCharType="begin"/>
-      </w:r>
-      <w:r>
-        <w:instrText xml:space="preserve"> REF _Ref261523307 \h </w:instrText>
-      </w:r>
-      <w:r>
-        <w:fldChar w:fldCharType="separate"/>
-      </w:r>
-      <w:r>
-        <w:t xml:space="preserve">Figure </w:t>
-      </w:r>
-      <w:r>
-        <w:rPr>
-          <w:noProof/>
-        </w:rPr>
-        <w:t>5</w:t>
-      </w:r>
-      <w:r>
-        <w:fldChar w:fldCharType="end"/>
-      </w:r>
-      <w:r>
-        <w:t xml:space="preserve"> to see that while the normal family pools the coefficients more strongly toward zero, the substantive conclusions do not change.</w:t>
-      </w:r>
-    </w:p>
-    <w:p>
-      <w:pPr>
-        <w:pStyle w:val="Caption"/>
-        <w:keepNext/>
-      </w:pPr>
-      <w:r>
-        <w:rPr>
-          <w:noProof/>
-        </w:rPr>
-        <w:drawing>
-          <wp:inline distT="0" distB="0" distL="0" distR="0" wp14:anchorId="4F94F243" wp14:editId="3A008829">
-            <wp:extent cx="5939730" cy="2375892"/>
-            <wp:effectExtent l="0" t="0" r="4445" b="0"/>
-            <wp:docPr id="10" name="rc_prior_family_t10.emf"/>
-            <wp:cNvGraphicFramePr>
-              <a:graphicFrameLocks xmlns:a="http://schemas.openxmlformats.org/drawingml/2006/main" noChangeAspect="1"/>
-            </wp:cNvGraphicFramePr>
-            <a:graphic xmlns:a="http://schemas.openxmlformats.org/drawingml/2006/main">
-              <a:graphicData uri="http://schemas.openxmlformats.org/drawingml/2006/picture">
-                <pic:pic xmlns:pic="http://schemas.openxmlformats.org/drawingml/2006/picture">
-                  <pic:nvPicPr>
-                    <pic:cNvPr id="0" name="rc_prior_family_t10.emf"/>
                     <pic:cNvPicPr/>
                   </pic:nvPicPr>
                   <pic:blipFill>
@@ -3968,6 +3505,360 @@
           <w:rPr>
             <w:noProof/>
           </w:rPr>
+          <w:t>2</w:t>
+        </w:r>
+      </w:fldSimple>
+      <w:r>
+        <w:t>:</w:t>
+      </w:r>
+      <w:r>
+        <w:t xml:space="preserve"> </w:t>
+      </w:r>
+      <w:r>
+        <w:t>This figure shows how the inferences change as the scale on the Cauchy family of prior distributions changes. Notice that while the uncertainty around the estimate increases (mainly the upper bound), the substantive conclusions remain relatively unaffected.</w:t>
+      </w:r>
+    </w:p>
+    <w:p>
+      <w:pPr>
+        <w:pStyle w:val="AppendixHeading2"/>
+      </w:pPr>
+      <w:r>
+        <w:t>Prior Family</w:t>
+      </w:r>
+    </w:p>
+    <w:p>
+      <w:pPr>
+        <w:pStyle w:val="AppendixText"/>
+      </w:pPr>
+      <w:r>
+        <w:t xml:space="preserve">In addition to the results being robust to the prior </w:t>
+      </w:r>
+      <w:r>
+        <w:rPr>
+          <w:i/>
+        </w:rPr>
+        <w:t>scale</w:t>
+      </w:r>
+      <w:r>
+        <w:t xml:space="preserve">, they are also robust to the prior </w:t>
+      </w:r>
+      <w:r>
+        <w:rPr>
+          <w:i/>
+        </w:rPr>
+        <w:t>family</w:t>
+      </w:r>
+      <w:r>
+        <w:t xml:space="preserve">. To demonstrate this, we considered two alternative prior families, the normal and the </w:t>
+      </w:r>
+      <m:oMath>
+        <m:sSub>
+          <m:sSubPr>
+            <m:ctrlPr>
+              <w:rPr>
+                <w:rFonts w:ascii="Cambria Math" w:hAnsi="Cambria Math"/>
+                <w:i/>
+              </w:rPr>
+            </m:ctrlPr>
+          </m:sSubPr>
+          <m:e>
+            <m:r>
+              <w:rPr>
+                <w:rFonts w:ascii="Cambria Math" w:hAnsi="Cambria Math"/>
+              </w:rPr>
+              <m:t>t</m:t>
+            </m:r>
+          </m:e>
+          <m:sub>
+            <m:r>
+              <w:rPr>
+                <w:rFonts w:ascii="Cambria Math" w:hAnsi="Cambria Math"/>
+              </w:rPr>
+              <m:t>10</m:t>
+            </m:r>
+          </m:sub>
+        </m:sSub>
+      </m:oMath>
+      <w:r>
+        <w:t>.</w:t>
+      </w:r>
+      <w:r>
+        <w:t xml:space="preserve"> We use the normal family because of its familiarity and the </w:t>
+      </w:r>
+      <m:oMath>
+        <m:sSub>
+          <m:sSubPr>
+            <m:ctrlPr>
+              <w:rPr>
+                <w:rFonts w:ascii="Cambria Math" w:hAnsi="Cambria Math"/>
+                <w:i/>
+              </w:rPr>
+            </m:ctrlPr>
+          </m:sSubPr>
+          <m:e>
+            <m:r>
+              <w:rPr>
+                <w:rFonts w:ascii="Cambria Math" w:hAnsi="Cambria Math"/>
+              </w:rPr>
+              <m:t>t</m:t>
+            </m:r>
+          </m:e>
+          <m:sub>
+            <m:r>
+              <w:rPr>
+                <w:rFonts w:ascii="Cambria Math" w:hAnsi="Cambria Math"/>
+              </w:rPr>
+              <m:t>10</m:t>
+            </m:r>
+          </m:sub>
+        </m:sSub>
+      </m:oMath>
+      <w:r>
+        <w:t xml:space="preserve"> because the </w:t>
+      </w:r>
+      <m:oMath>
+        <m:sSub>
+          <m:sSubPr>
+            <m:ctrlPr>
+              <w:rPr>
+                <w:rFonts w:ascii="Cambria Math" w:hAnsi="Cambria Math"/>
+                <w:i/>
+              </w:rPr>
+            </m:ctrlPr>
+          </m:sSubPr>
+          <m:e>
+            <m:r>
+              <w:rPr>
+                <w:rFonts w:ascii="Cambria Math" w:hAnsi="Cambria Math"/>
+              </w:rPr>
+              <m:t>t</m:t>
+            </m:r>
+          </m:e>
+          <m:sub>
+            <m:r>
+              <w:rPr>
+                <w:rFonts w:ascii="Cambria Math" w:hAnsi="Cambria Math"/>
+              </w:rPr>
+              <m:t>10</m:t>
+            </m:r>
+          </m:sub>
+        </m:sSub>
+      </m:oMath>
+      <w:r>
+        <w:t xml:space="preserve"> with scale 2.5 made the most sense to us as an informative prior based </w:t>
+      </w:r>
+      <w:r>
+        <w:t>on a simple heuristic analysis.</w:t>
+      </w:r>
+      <w:r>
+        <w:rPr>
+          <w:rStyle w:val="FootnoteReference"/>
+        </w:rPr>
+        <w:footnoteReference w:id="3"/>
+      </w:r>
+      <w:r>
+        <w:t xml:space="preserve"> </w:t>
+      </w:r>
+      <w:r>
+        <w:fldChar w:fldCharType="begin"/>
+      </w:r>
+      <w:r>
+        <w:instrText xml:space="preserve"> REF _Ref261523728 \h </w:instrText>
+      </w:r>
+      <w:r>
+        <w:fldChar w:fldCharType="separate"/>
+      </w:r>
+      <w:r>
+        <w:t xml:space="preserve">Figure </w:t>
+      </w:r>
+      <w:r>
+        <w:rPr>
+          <w:noProof/>
+        </w:rPr>
+        <w:t>6</w:t>
+      </w:r>
+      <w:r>
+        <w:fldChar w:fldCharType="end"/>
+      </w:r>
+      <w:r>
+        <w:t xml:space="preserve"> shows the estimated using the normal prior with various scales (standard deviations). Notice that the normal family pools the coefficients much more strongly toward zero, but the results are </w:t>
+      </w:r>
+      <w:r>
+        <w:t xml:space="preserve">otherwise </w:t>
+      </w:r>
+      <w:r>
+        <w:t>similar.</w:t>
+      </w:r>
+      <w:r>
+        <w:t xml:space="preserve"> </w:t>
+      </w:r>
+    </w:p>
+    <w:p>
+      <w:pPr>
+        <w:pStyle w:val="AppendixHeading1"/>
+        <w:numPr>
+          <w:ilvl w:val="0"/>
+          <w:numId w:val="0"/>
+        </w:numPr>
+        <w:ind w:left="360" w:hanging="360"/>
+      </w:pPr>
+      <w:r>
+        <w:rPr>
+          <w:noProof/>
+        </w:rPr>
+        <w:lastRenderedPageBreak/>
+        <w:drawing>
+          <wp:inline distT="0" distB="0" distL="0" distR="0" wp14:anchorId="562B665F" wp14:editId="42AF4977">
+            <wp:extent cx="5939730" cy="2375892"/>
+            <wp:effectExtent l="0" t="0" r="4445" b="0"/>
+            <wp:docPr id="7" name="rc_prior_family_normal.emf"/>
+            <wp:cNvGraphicFramePr>
+              <a:graphicFrameLocks xmlns:a="http://schemas.openxmlformats.org/drawingml/2006/main" noChangeAspect="1"/>
+            </wp:cNvGraphicFramePr>
+            <a:graphic xmlns:a="http://schemas.openxmlformats.org/drawingml/2006/main">
+              <a:graphicData uri="http://schemas.openxmlformats.org/drawingml/2006/picture">
+                <pic:pic xmlns:pic="http://schemas.openxmlformats.org/drawingml/2006/picture">
+                  <pic:nvPicPr>
+                    <pic:cNvPr id="0" name="rc_prior_family_normal.emf"/>
+                    <pic:cNvPicPr/>
+                  </pic:nvPicPr>
+                  <pic:blipFill>
+                    <a:blip r:embed="rId14">
+                      <a:extLst>
+                        <a:ext uri="{28A0092B-C50C-407E-A947-70E740481C1C}">
+                          <a14:useLocalDpi xmlns:a14="http://schemas.microsoft.com/office/drawing/2010/main" val="0"/>
+                        </a:ext>
+                      </a:extLst>
+                    </a:blip>
+                    <a:stretch>
+                      <a:fillRect/>
+                    </a:stretch>
+                  </pic:blipFill>
+                  <pic:spPr>
+                    <a:xfrm>
+                      <a:off x="0" y="0"/>
+                      <a:ext cx="5939730" cy="2375892"/>
+                    </a:xfrm>
+                    <a:prstGeom prst="rect">
+                      <a:avLst/>
+                    </a:prstGeom>
+                  </pic:spPr>
+                </pic:pic>
+              </a:graphicData>
+            </a:graphic>
+          </wp:inline>
+        </w:drawing>
+      </w:r>
+    </w:p>
+    <w:p>
+      <w:pPr>
+        <w:pStyle w:val="Caption"/>
+      </w:pPr>
+      <w:bookmarkStart w:id="2" w:name="_Ref261523728"/>
+      <w:r>
+        <w:t xml:space="preserve">Figure </w:t>
+      </w:r>
+      <w:fldSimple w:instr=" SEQ Figure \* ARABIC ">
+        <w:r>
+          <w:rPr>
+            <w:noProof/>
+          </w:rPr>
+          <w:t>3</w:t>
+        </w:r>
+      </w:fldSimple>
+      <w:bookmarkEnd w:id="2"/>
+      <w:r>
+        <w:t xml:space="preserve">: This figure shows how the inferences change as the scale (standard deviation) on the normal family of prior distributions changes. Notice that while the uncertainty around the estimate increases (mainly the upper bound), the substantive conclusions remain relatively unaffected. Compare to </w:t>
+      </w:r>
+      <w:r>
+        <w:fldChar w:fldCharType="begin"/>
+      </w:r>
+      <w:r>
+        <w:instrText xml:space="preserve"> REF _Ref261523307 \h </w:instrText>
+      </w:r>
+      <w:r>
+        <w:fldChar w:fldCharType="separate"/>
+      </w:r>
+      <w:r>
+        <w:t xml:space="preserve">Figure </w:t>
+      </w:r>
+      <w:r>
+        <w:rPr>
+          <w:noProof/>
+        </w:rPr>
+        <w:t>5</w:t>
+      </w:r>
+      <w:r>
+        <w:fldChar w:fldCharType="end"/>
+      </w:r>
+      <w:r>
+        <w:t xml:space="preserve"> to see that while the normal family pools the coefficients more strongly toward zero, the substantive conclusions do not change.</w:t>
+      </w:r>
+    </w:p>
+    <w:p>
+      <w:pPr>
+        <w:pStyle w:val="Caption"/>
+        <w:keepNext/>
+      </w:pPr>
+      <w:r>
+        <w:rPr>
+          <w:noProof/>
+        </w:rPr>
+        <w:drawing>
+          <wp:inline distT="0" distB="0" distL="0" distR="0" wp14:anchorId="4F94F243" wp14:editId="3A008829">
+            <wp:extent cx="5939730" cy="2375892"/>
+            <wp:effectExtent l="0" t="0" r="4445" b="0"/>
+            <wp:docPr id="10" name="rc_prior_family_t10.emf"/>
+            <wp:cNvGraphicFramePr>
+              <a:graphicFrameLocks xmlns:a="http://schemas.openxmlformats.org/drawingml/2006/main" noChangeAspect="1"/>
+            </wp:cNvGraphicFramePr>
+            <a:graphic xmlns:a="http://schemas.openxmlformats.org/drawingml/2006/main">
+              <a:graphicData uri="http://schemas.openxmlformats.org/drawingml/2006/picture">
+                <pic:pic xmlns:pic="http://schemas.openxmlformats.org/drawingml/2006/picture">
+                  <pic:nvPicPr>
+                    <pic:cNvPr id="0" name="rc_prior_family_t10.emf"/>
+                    <pic:cNvPicPr/>
+                  </pic:nvPicPr>
+                  <pic:blipFill>
+                    <a:blip r:embed="rId15">
+                      <a:extLst>
+                        <a:ext uri="{28A0092B-C50C-407E-A947-70E740481C1C}">
+                          <a14:useLocalDpi xmlns:a14="http://schemas.microsoft.com/office/drawing/2010/main" val="0"/>
+                        </a:ext>
+                      </a:extLst>
+                    </a:blip>
+                    <a:stretch>
+                      <a:fillRect/>
+                    </a:stretch>
+                  </pic:blipFill>
+                  <pic:spPr>
+                    <a:xfrm>
+                      <a:off x="0" y="0"/>
+                      <a:ext cx="5939730" cy="2375892"/>
+                    </a:xfrm>
+                    <a:prstGeom prst="rect">
+                      <a:avLst/>
+                    </a:prstGeom>
+                  </pic:spPr>
+                </pic:pic>
+              </a:graphicData>
+            </a:graphic>
+          </wp:inline>
+        </w:drawing>
+      </w:r>
+    </w:p>
+    <w:p>
+      <w:pPr>
+        <w:pStyle w:val="Caption"/>
+      </w:pPr>
+      <w:r>
+        <w:t xml:space="preserve">Figure </w:t>
+      </w:r>
+      <w:fldSimple w:instr=" SEQ Figure \* ARABIC ">
+        <w:r>
+          <w:rPr>
+            <w:noProof/>
+          </w:rPr>
           <w:t>4</w:t>
         </w:r>
       </w:fldSimple>
@@ -4111,7 +4002,7 @@
                     <pic:cNvPicPr/>
                   </pic:nvPicPr>
                   <pic:blipFill>
-                    <a:blip r:embed="rId14">
+                    <a:blip r:embed="rId16">
                       <a:extLst>
                         <a:ext uri="{28A0092B-C50C-407E-A947-70E740481C1C}">
                           <a14:useLocalDpi xmlns:a14="http://schemas.microsoft.com/office/drawing/2010/main" val="0"/>
@@ -4288,7 +4179,7 @@
                     <pic:cNvPicPr/>
                   </pic:nvPicPr>
                   <pic:blipFill>
-                    <a:blip r:embed="rId15">
+                    <a:blip r:embed="rId17">
                       <a:extLst>
                         <a:ext uri="{28A0092B-C50C-407E-A947-70E740481C1C}">
                           <a14:useLocalDpi xmlns:a14="http://schemas.microsoft.com/office/drawing/2010/main" val="0"/>
@@ -4319,7 +4210,7 @@
       <w:pPr>
         <w:pStyle w:val="Caption"/>
       </w:pPr>
-      <w:bookmarkStart w:id="2" w:name="_Ref261526104"/>
+      <w:bookmarkStart w:id="3" w:name="_Ref261526104"/>
       <w:r>
         <w:t xml:space="preserve">Figure </w:t>
       </w:r>
@@ -4331,7 +4222,7 @@
           <w:t>6</w:t>
         </w:r>
       </w:fldSimple>
-      <w:bookmarkEnd w:id="2"/>
+      <w:bookmarkEnd w:id="3"/>
       <w:r>
         <w:t xml:space="preserve">: </w:t>
       </w:r>
@@ -4693,7 +4584,7 @@
                     <pic:cNvPicPr/>
                   </pic:nvPicPr>
                   <pic:blipFill>
-                    <a:blip r:embed="rId16">
+                    <a:blip r:embed="rId18">
                       <a:extLst>
                         <a:ext uri="{28A0092B-C50C-407E-A947-70E740481C1C}">
                           <a14:useLocalDpi xmlns:a14="http://schemas.microsoft.com/office/drawing/2010/main" val="0"/>
@@ -4729,7 +4620,7 @@
       <w:pPr>
         <w:pStyle w:val="Caption"/>
       </w:pPr>
-      <w:bookmarkStart w:id="3" w:name="_Ref261524822"/>
+      <w:bookmarkStart w:id="4" w:name="_Ref261524822"/>
       <w:r>
         <w:t xml:space="preserve">Figure </w:t>
       </w:r>
@@ -4741,7 +4632,7 @@
           <w:t>7</w:t>
         </w:r>
       </w:fldSimple>
-      <w:bookmarkEnd w:id="3"/>
+      <w:bookmarkEnd w:id="4"/>
       <w:r>
         <w:rPr>
           <w:noProof/>
@@ -4909,9 +4800,288 @@
         <w:t xml:space="preserve"> suggests that over-fitting is not a concern.</w:t>
       </w:r>
     </w:p>
+    <w:p>
+      <w:pPr>
+        <w:pStyle w:val="Heading1"/>
+      </w:pPr>
+    </w:p>
+    <w:p>
+      <w:pPr>
+        <w:pStyle w:val="Heading1"/>
+      </w:pPr>
+      <w:r>
+        <w:t>References</w:t>
+      </w:r>
+    </w:p>
+    <w:p>
+      <w:pPr>
+        <w:pStyle w:val="References"/>
+        <w:rPr>
+          <w:color w:val="222222"/>
+        </w:rPr>
+      </w:pPr>
+      <w:proofErr w:type="spellStart"/>
+      <w:r>
+        <w:rPr>
+          <w:color w:val="222222"/>
+        </w:rPr>
+        <w:lastRenderedPageBreak/>
+        <w:t>Gelman</w:t>
+      </w:r>
+      <w:proofErr w:type="spellEnd"/>
+      <w:r>
+        <w:rPr>
+          <w:color w:val="222222"/>
+        </w:rPr>
+        <w:t xml:space="preserve">, Andrew. 2008. “Scaling regression inputs by dividing by two standard deviations.” </w:t>
+      </w:r>
+      <w:r>
+        <w:rPr>
+          <w:i/>
+          <w:color w:val="222222"/>
+        </w:rPr>
+        <w:t xml:space="preserve">Statistics in Medicine </w:t>
+      </w:r>
+      <w:r>
+        <w:rPr>
+          <w:color w:val="222222"/>
+        </w:rPr>
+        <w:t>27(15): 2865-2873.</w:t>
+      </w:r>
+    </w:p>
+    <w:p>
+      <w:pPr>
+        <w:pStyle w:val="References"/>
+        <w:rPr>
+          <w:color w:val="222222"/>
+        </w:rPr>
+      </w:pPr>
+      <w:proofErr w:type="spellStart"/>
+      <w:r>
+        <w:rPr>
+          <w:color w:val="222222"/>
+        </w:rPr>
+        <w:t>Gelman</w:t>
+      </w:r>
+      <w:proofErr w:type="spellEnd"/>
+      <w:r>
+        <w:rPr>
+          <w:color w:val="222222"/>
+        </w:rPr>
+        <w:t xml:space="preserve">, Andrew, </w:t>
+      </w:r>
+      <w:proofErr w:type="spellStart"/>
+      <w:r>
+        <w:rPr>
+          <w:color w:val="222222"/>
+        </w:rPr>
+        <w:t>Aleks</w:t>
+      </w:r>
+      <w:proofErr w:type="spellEnd"/>
+      <w:r>
+        <w:rPr>
+          <w:color w:val="222222"/>
+        </w:rPr>
+        <w:t xml:space="preserve"> </w:t>
+      </w:r>
+      <w:proofErr w:type="spellStart"/>
+      <w:r>
+        <w:rPr>
+          <w:color w:val="222222"/>
+        </w:rPr>
+        <w:t>Jakulin</w:t>
+      </w:r>
+      <w:proofErr w:type="spellEnd"/>
+      <w:r>
+        <w:rPr>
+          <w:color w:val="222222"/>
+        </w:rPr>
+        <w:t xml:space="preserve">, Maria </w:t>
+      </w:r>
+      <w:proofErr w:type="spellStart"/>
+      <w:r>
+        <w:rPr>
+          <w:color w:val="222222"/>
+        </w:rPr>
+        <w:t>Grazia</w:t>
+      </w:r>
+      <w:proofErr w:type="spellEnd"/>
+      <w:r>
+        <w:rPr>
+          <w:color w:val="222222"/>
+        </w:rPr>
+        <w:t xml:space="preserve"> </w:t>
+      </w:r>
+      <w:proofErr w:type="spellStart"/>
+      <w:r>
+        <w:rPr>
+          <w:color w:val="222222"/>
+        </w:rPr>
+        <w:t>Pittau</w:t>
+      </w:r>
+      <w:proofErr w:type="spellEnd"/>
+      <w:r>
+        <w:rPr>
+          <w:color w:val="222222"/>
+        </w:rPr>
+        <w:t xml:space="preserve">, and Yu-Sung Su. 2008. “A Weakly Informative Default Prior distribution for Logistic and Other Regression Models.” </w:t>
+      </w:r>
+      <w:r>
+        <w:rPr>
+          <w:i/>
+          <w:color w:val="222222"/>
+        </w:rPr>
+        <w:t>The Annals of Applied Statistics</w:t>
+      </w:r>
+      <w:r>
+        <w:rPr>
+          <w:color w:val="222222"/>
+        </w:rPr>
+        <w:t xml:space="preserve"> 2(4): 1360-1383.</w:t>
+      </w:r>
+    </w:p>
+    <w:p>
+      <w:pPr>
+        <w:pStyle w:val="References"/>
+        <w:rPr>
+          <w:color w:val="222222"/>
+        </w:rPr>
+      </w:pPr>
+      <w:r>
+        <w:rPr>
+          <w:color w:val="222222"/>
+        </w:rPr>
+        <w:t>Lax, J</w:t>
+      </w:r>
+      <w:r>
+        <w:rPr>
+          <w:color w:val="222222"/>
+        </w:rPr>
+        <w:t>effrey R. and Phillips, Justin H. 2009.</w:t>
+      </w:r>
+      <w:r>
+        <w:rPr>
+          <w:color w:val="222222"/>
+        </w:rPr>
+        <w:t xml:space="preserve"> </w:t>
+      </w:r>
+      <w:r>
+        <w:rPr>
+          <w:color w:val="222222"/>
+        </w:rPr>
+        <w:t>“</w:t>
+      </w:r>
+      <w:r>
+        <w:rPr>
+          <w:color w:val="222222"/>
+        </w:rPr>
+        <w:t>How Should We Estimate Public Opinion in The States?</w:t>
+      </w:r>
+      <w:r>
+        <w:rPr>
+          <w:color w:val="222222"/>
+        </w:rPr>
+        <w:t>”</w:t>
+      </w:r>
+      <w:r>
+        <w:rPr>
+          <w:color w:val="222222"/>
+        </w:rPr>
+        <w:t xml:space="preserve"> </w:t>
+      </w:r>
+      <w:proofErr w:type="gramStart"/>
+      <w:r>
+        <w:rPr>
+          <w:i/>
+          <w:color w:val="222222"/>
+        </w:rPr>
+        <w:t>American Journal of Political Science</w:t>
+      </w:r>
+      <w:r>
+        <w:rPr>
+          <w:color w:val="222222"/>
+        </w:rPr>
+        <w:t xml:space="preserve"> 53: 107–121.</w:t>
+      </w:r>
+      <w:proofErr w:type="gramEnd"/>
+    </w:p>
+    <w:p>
+      <w:pPr>
+        <w:pStyle w:val="References"/>
+        <w:rPr>
+          <w:color w:val="222222"/>
+        </w:rPr>
+      </w:pPr>
+      <w:r>
+        <w:rPr>
+          <w:color w:val="222222"/>
+        </w:rPr>
+        <w:t xml:space="preserve">Mooney, Christopher Z., Robert D. Duval, and Robert Duvall. 1993. </w:t>
+      </w:r>
+      <w:r>
+        <w:rPr>
+          <w:i/>
+          <w:color w:val="222222"/>
+        </w:rPr>
+        <w:t xml:space="preserve">Bootstrapping: A </w:t>
+      </w:r>
+      <w:r>
+        <w:rPr>
+          <w:i/>
+          <w:color w:val="222222"/>
+        </w:rPr>
+        <w:t>Nonparametric Approach to Statistical Inference</w:t>
+      </w:r>
+      <w:r>
+        <w:rPr>
+          <w:color w:val="222222"/>
+        </w:rPr>
+        <w:t>. SAGE Publications, Inc.</w:t>
+      </w:r>
+    </w:p>
+    <w:p>
+      <w:pPr>
+        <w:pStyle w:val="References"/>
+        <w:rPr>
+          <w:color w:val="222222"/>
+        </w:rPr>
+      </w:pPr>
+      <w:r>
+        <w:rPr>
+          <w:color w:val="222222"/>
+        </w:rPr>
+        <w:t xml:space="preserve">Zorn, Christopher. 2005. “A Solution to Separation in Binary Response Models.” </w:t>
+      </w:r>
+      <w:r>
+        <w:rPr>
+          <w:i/>
+          <w:color w:val="222222"/>
+        </w:rPr>
+        <w:t>Political Analysis</w:t>
+      </w:r>
+      <w:r>
+        <w:rPr>
+          <w:color w:val="222222"/>
+        </w:rPr>
+        <w:t xml:space="preserve"> 13(2): 157</w:t>
+      </w:r>
+      <w:bookmarkStart w:id="5" w:name="article-title-1"/>
+      <w:bookmarkEnd w:id="5"/>
+      <w:r>
+        <w:rPr>
+          <w:color w:val="222222"/>
+        </w:rPr>
+        <w:t>.</w:t>
+      </w:r>
+    </w:p>
+    <w:p>
+      <w:pPr>
+        <w:pStyle w:val="BodyText"/>
+      </w:pPr>
+    </w:p>
     <w:sectPr>
-      <w:headerReference w:type="default" r:id="rId17"/>
-      <w:footerReference w:type="default" r:id="rId18"/>
+      <w:headerReference w:type="default" r:id="rId19"/>
+      <w:footerReference w:type="default" r:id="rId20"/>
       <w:pgSz w:w="12240" w:h="15840"/>
       <w:pgMar w:top="1440" w:right="1440" w:bottom="1440" w:left="1440" w:header="720" w:footer="706" w:gutter="0"/>
       <w:cols w:space="720"/>
@@ -4987,7 +5157,7 @@
         <w:noProof/>
         <w:color w:val="000000"/>
       </w:rPr>
-      <w:t>8</w:t>
+      <w:t>1</w:t>
     </w:r>
     <w:r>
       <w:rPr>
@@ -7620,8 +7790,9 @@
     <w:next w:val="BodyText"/>
     <w:autoRedefine/>
     <w:qFormat/>
-    <w:rsid w:val="005B7ACA"/>
+    <w:rsid w:val="007E263B"/>
     <w:pPr>
+      <w:keepNext/>
       <w:jc w:val="center"/>
       <w:outlineLvl w:val="0"/>
     </w:pPr>
@@ -8064,7 +8235,6 @@
     <w:basedOn w:val="Heading1"/>
     <w:next w:val="Normal"/>
     <w:pPr>
-      <w:keepNext/>
       <w:keepLines/>
       <w:suppressAutoHyphens w:val="0"/>
       <w:spacing w:before="480" w:line="276" w:lineRule="auto"/>
@@ -8192,7 +8362,7 @@
     <w:name w:val="Appendix Text"/>
     <w:basedOn w:val="BodyText"/>
     <w:qFormat/>
-    <w:rsid w:val="00496E4F"/>
+    <w:rsid w:val="007E263B"/>
     <w:pPr>
       <w:spacing w:line="240" w:lineRule="auto"/>
     </w:pPr>
@@ -8418,8 +8588,9 @@
     <w:next w:val="BodyText"/>
     <w:autoRedefine/>
     <w:qFormat/>
-    <w:rsid w:val="005B7ACA"/>
+    <w:rsid w:val="007E263B"/>
     <w:pPr>
+      <w:keepNext/>
       <w:jc w:val="center"/>
       <w:outlineLvl w:val="0"/>
     </w:pPr>
@@ -8862,7 +9033,6 @@
     <w:basedOn w:val="Heading1"/>
     <w:next w:val="Normal"/>
     <w:pPr>
-      <w:keepNext/>
       <w:keepLines/>
       <w:suppressAutoHyphens w:val="0"/>
       <w:spacing w:before="480" w:line="276" w:lineRule="auto"/>
@@ -8990,7 +9160,7 @@
     <w:name w:val="Appendix Text"/>
     <w:basedOn w:val="BodyText"/>
     <w:qFormat/>
-    <w:rsid w:val="00496E4F"/>
+    <w:rsid w:val="007E263B"/>
     <w:pPr>
       <w:spacing w:line="240" w:lineRule="auto"/>
     </w:pPr>
@@ -9361,7 +9531,7 @@
 </file>
 
 <file path=customXml/itemProps1.xml><?xml version="1.0" encoding="utf-8"?>
-<ds:datastoreItem xmlns:ds="http://schemas.openxmlformats.org/officeDocument/2006/customXml" ds:itemID="{DFC27B17-FF1D-E047-9CFD-E04200555159}">
+<ds:datastoreItem xmlns:ds="http://schemas.openxmlformats.org/officeDocument/2006/customXml" ds:itemID="{31679FAE-49CE-5C48-A151-375A5D1F09AB}">
   <ds:schemaRefs>
     <ds:schemaRef ds:uri="http://schemas.openxmlformats.org/officeDocument/2006/bibliography"/>
   </ds:schemaRefs>
@@ -9369,7 +9539,7 @@
 </file>
 
 <file path=customXml/itemProps2.xml><?xml version="1.0" encoding="utf-8"?>
-<ds:datastoreItem xmlns:ds="http://schemas.openxmlformats.org/officeDocument/2006/customXml" ds:itemID="{9697D9CE-9EF7-044D-BA26-348BBACF0683}">
+<ds:datastoreItem xmlns:ds="http://schemas.openxmlformats.org/officeDocument/2006/customXml" ds:itemID="{46DB159D-C2A3-BD45-A8B1-0BFBC9EFCBBD}">
   <ds:schemaRefs>
     <ds:schemaRef ds:uri="http://schemas.openxmlformats.org/officeDocument/2006/bibliography"/>
   </ds:schemaRefs>

</xml_diff>